<commit_message>
FINAL REPORT along with tex and PDF is uploaded
</commit_message>
<xml_diff>
--- a/Synchronization-f2b12c.docx
+++ b/Synchronization-f2b12c.docx
@@ -1,6 +1,6 @@
 
 <file path=word/document.xml><?xml version="1.0" encoding="utf-8"?>
-<w:document xmlns:ve="http://schemas.openxmlformats.org/markup-compatibility/2006" xmlns:o="urn:schemas-microsoft-com:office:office" xmlns:r="http://schemas.openxmlformats.org/officeDocument/2006/relationships" xmlns:m="http://schemas.openxmlformats.org/officeDocument/2006/math" xmlns:v="urn:schemas-microsoft-com:vml" xmlns:wp="http://schemas.openxmlformats.org/drawingml/2006/wordprocessingDrawing" xmlns:w10="urn:schemas-microsoft-com:office:word" xmlns:w="http://schemas.openxmlformats.org/wordprocessingml/2006/main" xmlns:wne="http://schemas.microsoft.com/office/word/2006/wordml">
+<w:document xmlns:wpc="http://schemas.microsoft.com/office/word/2010/wordprocessingCanvas" xmlns:mo="http://schemas.microsoft.com/office/mac/office/2008/main" xmlns:mc="http://schemas.openxmlformats.org/markup-compatibility/2006" xmlns:mv="urn:schemas-microsoft-com:mac:vml" xmlns:o="urn:schemas-microsoft-com:office:office" xmlns:r="http://schemas.openxmlformats.org/officeDocument/2006/relationships" xmlns:m="http://schemas.openxmlformats.org/officeDocument/2006/math" xmlns:v="urn:schemas-microsoft-com:vml" xmlns:wp14="http://schemas.microsoft.com/office/word/2010/wordprocessingDrawing" xmlns:wp="http://schemas.openxmlformats.org/drawingml/2006/wordprocessingDrawing" xmlns:w10="urn:schemas-microsoft-com:office:word" xmlns:w="http://schemas.openxmlformats.org/wordprocessingml/2006/main" xmlns:w14="http://schemas.microsoft.com/office/word/2010/wordml" xmlns:w15="http://schemas.microsoft.com/office/word/2012/wordml" xmlns:wpg="http://schemas.microsoft.com/office/word/2010/wordprocessingGroup" xmlns:wpi="http://schemas.microsoft.com/office/word/2010/wordprocessingInk" xmlns:wne="http://schemas.microsoft.com/office/word/2006/wordml" xmlns:wps="http://schemas.microsoft.com/office/word/2010/wordprocessingShape" mc:Ignorable="w14 w15 wp14">
   <w:body>
     <w:p>
       <w:pPr>
@@ -391,7 +391,7 @@
           <w:szCs w:val="32"/>
         </w:rPr>
         <w:drawing>
-          <wp:inline distT="0" distB="0" distL="0" distR="0">
+          <wp:inline distT="0" distB="0" distL="0" distR="0" wp14:anchorId="4E607B1B" wp14:editId="665F88A8">
             <wp:extent cx="1990725" cy="2295525"/>
             <wp:effectExtent l="19050" t="0" r="9525" b="0"/>
             <wp:docPr id="2" name="Picture 1" descr="nitc.png"/>
@@ -406,7 +406,7 @@
                     <pic:cNvPicPr/>
                   </pic:nvPicPr>
                   <pic:blipFill>
-                    <a:blip r:embed="rId7" cstate="print"/>
+                    <a:blip r:embed="rId8" cstate="print"/>
                     <a:stretch>
                       <a:fillRect/>
                     </a:stretch>
@@ -1945,7 +1945,7 @@
           <w:shd w:val="clear" w:color="auto" w:fill="FFFFFF"/>
         </w:rPr>
         <w:drawing>
-          <wp:inline distT="0" distB="0" distL="0" distR="0">
+          <wp:inline distT="0" distB="0" distL="0" distR="0" wp14:anchorId="7A0A8AAA" wp14:editId="0176A2B5">
             <wp:extent cx="5789147" cy="1781175"/>
             <wp:effectExtent l="19050" t="0" r="2053" b="0"/>
             <wp:docPr id="1" name="Picture 1" descr="C:\Users\rohit\Desktop\layers.jpg"/>
@@ -1962,7 +1962,7 @@
                     </pic:cNvPicPr>
                   </pic:nvPicPr>
                   <pic:blipFill>
-                    <a:blip r:embed="rId8" cstate="print"/>
+                    <a:blip r:embed="rId9" cstate="print"/>
                     <a:srcRect/>
                     <a:stretch>
                       <a:fillRect/>
@@ -2173,25 +2173,7 @@
           <w:sz w:val="24"/>
           <w:szCs w:val="24"/>
         </w:rPr>
-        <w:t xml:space="preserve">such as the ability to make kernel calls). The processes in layer 2 have the most </w:t>
-      </w:r>
-      <w:proofErr w:type="gramStart"/>
-      <w:r>
-        <w:rPr>
-          <w:rFonts w:ascii="Times New Roman" w:hAnsi="Times New Roman" w:cs="Times New Roman"/>
-          <w:sz w:val="24"/>
-          <w:szCs w:val="24"/>
-        </w:rPr>
-        <w:t>privileges,</w:t>
-      </w:r>
-      <w:proofErr w:type="gramEnd"/>
-      <w:r>
-        <w:rPr>
-          <w:rFonts w:ascii="Times New Roman" w:hAnsi="Times New Roman" w:cs="Times New Roman"/>
-          <w:sz w:val="24"/>
-          <w:szCs w:val="24"/>
-        </w:rPr>
-        <w:t xml:space="preserve"> those in layer 3 have fewer whereas processes in layer4 have none. This is the real difference between these layers.</w:t>
+        <w:t>such as the ability to make kernel calls). The processes in layer 2 have the most privileges, those in layer 3 have fewer whereas processes in layer4 have none. This is the real difference between these layers.</w:t>
       </w:r>
     </w:p>
     <w:p>
@@ -2227,27 +2209,7 @@
           <w:sz w:val="24"/>
           <w:szCs w:val="24"/>
         </w:rPr>
-        <w:t xml:space="preserve">PROCESS </w:t>
-      </w:r>
-      <w:proofErr w:type="gramStart"/>
-      <w:r>
-        <w:rPr>
-          <w:rFonts w:ascii="Times New Roman" w:hAnsi="Times New Roman" w:cs="Times New Roman"/>
-          <w:b/>
-          <w:sz w:val="24"/>
-          <w:szCs w:val="24"/>
-        </w:rPr>
-        <w:t>MANAGER(</w:t>
-      </w:r>
-      <w:proofErr w:type="gramEnd"/>
-      <w:r>
-        <w:rPr>
-          <w:rFonts w:ascii="Times New Roman" w:hAnsi="Times New Roman" w:cs="Times New Roman"/>
-          <w:b/>
-          <w:sz w:val="24"/>
-          <w:szCs w:val="24"/>
-        </w:rPr>
-        <w:t>PM)</w:t>
+        <w:t>PROCESS MANAGER(PM)</w:t>
       </w:r>
       <w:r>
         <w:rPr>
@@ -2452,7 +2414,7 @@
           <w:sz w:val="24"/>
           <w:szCs w:val="24"/>
         </w:rPr>
-        <w:t>dest,&amp;message</w:t>
+        <w:t>dest</w:t>
       </w:r>
       <w:proofErr w:type="spellEnd"/>
       <w:r>
@@ -2462,7 +2424,7 @@
           <w:sz w:val="24"/>
           <w:szCs w:val="24"/>
         </w:rPr>
-        <w:t>);</w:t>
+        <w:t>,&amp;message);</w:t>
       </w:r>
       <w:r>
         <w:rPr>
@@ -2567,7 +2529,7 @@
           <w:sz w:val="24"/>
           <w:szCs w:val="24"/>
         </w:rPr>
-        <w:t>(</w:t>
+        <w:t>(src_</w:t>
       </w:r>
       <w:proofErr w:type="spellStart"/>
       <w:r>
@@ -2577,7 +2539,7 @@
           <w:sz w:val="24"/>
           <w:szCs w:val="24"/>
         </w:rPr>
-        <w:t>src_dst,&amp;message</w:t>
+        <w:t>dst</w:t>
       </w:r>
       <w:proofErr w:type="spellEnd"/>
       <w:r>
@@ -2587,7 +2549,7 @@
           <w:sz w:val="24"/>
           <w:szCs w:val="24"/>
         </w:rPr>
-        <w:t>);</w:t>
+        <w:t>,&amp;message);</w:t>
       </w:r>
       <w:r>
         <w:rPr>
@@ -2621,25 +2583,7 @@
           <w:sz w:val="24"/>
           <w:szCs w:val="24"/>
         </w:rPr>
-        <w:t xml:space="preserve"> When a process sends a message to another process to a process that is not currently waiting for a message, the sender blocks until destination does </w:t>
-      </w:r>
-      <w:proofErr w:type="gramStart"/>
-      <w:r>
-        <w:rPr>
-          <w:rFonts w:ascii="Times New Roman" w:hAnsi="Times New Roman" w:cs="Times New Roman"/>
-          <w:sz w:val="24"/>
-          <w:szCs w:val="24"/>
-        </w:rPr>
-        <w:t>a receive</w:t>
-      </w:r>
-      <w:proofErr w:type="gramEnd"/>
-      <w:r>
-        <w:rPr>
-          <w:rFonts w:ascii="Times New Roman" w:hAnsi="Times New Roman" w:cs="Times New Roman"/>
-          <w:sz w:val="24"/>
-          <w:szCs w:val="24"/>
-        </w:rPr>
-        <w:t xml:space="preserve"> thereby eliminating the need for buffer management.</w:t>
+        <w:t xml:space="preserve"> When a process sends a message to another process to a process that is not currently waiting for a message, the sender blocks until destination does a receive thereby eliminating the need for buffer management.</w:t>
       </w:r>
     </w:p>
     <w:p>
@@ -2674,7 +2618,6 @@
           <w:szCs w:val="24"/>
         </w:rPr>
       </w:pPr>
-      <w:proofErr w:type="gramStart"/>
       <w:r>
         <w:rPr>
           <w:rFonts w:ascii="Times New Roman" w:hAnsi="Times New Roman" w:cs="Times New Roman"/>
@@ -2685,7 +2628,6 @@
         <w:t>notify(</w:t>
       </w:r>
       <w:proofErr w:type="spellStart"/>
-      <w:proofErr w:type="gramEnd"/>
       <w:r>
         <w:rPr>
           <w:rFonts w:ascii="Times New Roman" w:hAnsi="Times New Roman" w:cs="Times New Roman"/>
@@ -3143,7 +3085,7 @@
           <w:szCs w:val="24"/>
           <w:shd w:val="clear" w:color="auto" w:fill="FFFFFF"/>
         </w:rPr>
-        <w:t xml:space="preserve"> A trivial semaphore is a plain variable that is changed (for example, incremented, decremented, toggled</w:t>
+        <w:t xml:space="preserve"> A trivial semaphore is a plain variable that is changed (for example, incremented, decremented, </w:t>
       </w:r>
       <w:proofErr w:type="gramStart"/>
       <w:r>
@@ -3154,7 +3096,7 @@
           <w:szCs w:val="24"/>
           <w:shd w:val="clear" w:color="auto" w:fill="FFFFFF"/>
         </w:rPr>
-        <w:t>)  and</w:t>
+        <w:t>toggled)  and</w:t>
       </w:r>
       <w:proofErr w:type="gramEnd"/>
       <w:r>
@@ -3372,29 +3314,7 @@
           <w:shd w:val="clear" w:color="auto" w:fill="FFFFFF"/>
         </w:rPr>
         <w:tab/>
-        <w:t>S</w:t>
-      </w:r>
-      <w:proofErr w:type="gramStart"/>
-      <w:r>
-        <w:rPr>
-          <w:rFonts w:ascii="Times New Roman" w:hAnsi="Times New Roman" w:cs="Times New Roman"/>
-          <w:color w:val="252525"/>
-          <w:sz w:val="24"/>
-          <w:szCs w:val="24"/>
-          <w:shd w:val="clear" w:color="auto" w:fill="FFFFFF"/>
-        </w:rPr>
-        <w:t>:=</w:t>
-      </w:r>
-      <w:proofErr w:type="gramEnd"/>
-      <w:r>
-        <w:rPr>
-          <w:rFonts w:ascii="Times New Roman" w:hAnsi="Times New Roman" w:cs="Times New Roman"/>
-          <w:color w:val="252525"/>
-          <w:sz w:val="24"/>
-          <w:szCs w:val="24"/>
-          <w:shd w:val="clear" w:color="auto" w:fill="FFFFFF"/>
-        </w:rPr>
-        <w:t>S-1;</w:t>
+        <w:t>S:=S-1;</w:t>
       </w:r>
     </w:p>
     <w:p>
@@ -3457,29 +3377,7 @@
           <w:shd w:val="clear" w:color="auto" w:fill="FFFFFF"/>
         </w:rPr>
         <w:tab/>
-        <w:t>S</w:t>
-      </w:r>
-      <w:proofErr w:type="gramStart"/>
-      <w:r>
-        <w:rPr>
-          <w:rFonts w:ascii="Times New Roman" w:hAnsi="Times New Roman" w:cs="Times New Roman"/>
-          <w:color w:val="252525"/>
-          <w:sz w:val="24"/>
-          <w:szCs w:val="24"/>
-          <w:shd w:val="clear" w:color="auto" w:fill="FFFFFF"/>
-        </w:rPr>
-        <w:t>:=</w:t>
-      </w:r>
-      <w:proofErr w:type="gramEnd"/>
-      <w:r>
-        <w:rPr>
-          <w:rFonts w:ascii="Times New Roman" w:hAnsi="Times New Roman" w:cs="Times New Roman"/>
-          <w:color w:val="252525"/>
-          <w:sz w:val="24"/>
-          <w:szCs w:val="24"/>
-          <w:shd w:val="clear" w:color="auto" w:fill="FFFFFF"/>
-        </w:rPr>
-        <w:t>S+1;</w:t>
+        <w:t>S:=S+1;</w:t>
       </w:r>
     </w:p>
     <w:p>
@@ -3699,188 +3597,164 @@
         </w:rPr>
       </w:pPr>
       <w:proofErr w:type="spellStart"/>
+      <w:r>
+        <w:rPr>
+          <w:rFonts w:ascii="Times New Roman" w:hAnsi="Times New Roman" w:cs="Times New Roman"/>
+          <w:b/>
+          <w:color w:val="252525"/>
+          <w:sz w:val="24"/>
+          <w:szCs w:val="24"/>
+          <w:shd w:val="clear" w:color="auto" w:fill="FFFFFF"/>
+        </w:rPr>
+        <w:t>int</w:t>
+      </w:r>
+      <w:proofErr w:type="spellEnd"/>
+      <w:r>
+        <w:rPr>
+          <w:rFonts w:ascii="Times New Roman" w:hAnsi="Times New Roman" w:cs="Times New Roman"/>
+          <w:b/>
+          <w:color w:val="252525"/>
+          <w:sz w:val="24"/>
+          <w:szCs w:val="24"/>
+          <w:shd w:val="clear" w:color="auto" w:fill="FFFFFF"/>
+        </w:rPr>
+        <w:t xml:space="preserve"> </w:t>
+      </w:r>
+      <w:proofErr w:type="spellStart"/>
+      <w:r>
+        <w:rPr>
+          <w:rFonts w:ascii="Times New Roman" w:hAnsi="Times New Roman" w:cs="Times New Roman"/>
+          <w:b/>
+          <w:color w:val="252525"/>
+          <w:sz w:val="24"/>
+          <w:szCs w:val="24"/>
+          <w:shd w:val="clear" w:color="auto" w:fill="FFFFFF"/>
+        </w:rPr>
+        <w:t>sem_init</w:t>
+      </w:r>
+      <w:proofErr w:type="spellEnd"/>
+      <w:r>
+        <w:rPr>
+          <w:rFonts w:ascii="Times New Roman" w:hAnsi="Times New Roman" w:cs="Times New Roman"/>
+          <w:b/>
+          <w:color w:val="252525"/>
+          <w:sz w:val="24"/>
+          <w:szCs w:val="24"/>
+          <w:shd w:val="clear" w:color="auto" w:fill="FFFFFF"/>
+        </w:rPr>
+        <w:t xml:space="preserve"> (</w:t>
+      </w:r>
+      <w:proofErr w:type="spellStart"/>
+      <w:r>
+        <w:rPr>
+          <w:rFonts w:ascii="Times New Roman" w:hAnsi="Times New Roman" w:cs="Times New Roman"/>
+          <w:b/>
+          <w:color w:val="252525"/>
+          <w:sz w:val="24"/>
+          <w:szCs w:val="24"/>
+          <w:shd w:val="clear" w:color="auto" w:fill="FFFFFF"/>
+        </w:rPr>
+        <w:t>int</w:t>
+      </w:r>
+      <w:proofErr w:type="spellEnd"/>
+      <w:r>
+        <w:rPr>
+          <w:rFonts w:ascii="Times New Roman" w:hAnsi="Times New Roman" w:cs="Times New Roman"/>
+          <w:b/>
+          <w:color w:val="252525"/>
+          <w:sz w:val="24"/>
+          <w:szCs w:val="24"/>
+          <w:shd w:val="clear" w:color="auto" w:fill="FFFFFF"/>
+        </w:rPr>
+        <w:t xml:space="preserve"> </w:t>
+      </w:r>
+      <w:proofErr w:type="spellStart"/>
+      <w:r>
+        <w:rPr>
+          <w:rFonts w:ascii="Times New Roman" w:hAnsi="Times New Roman" w:cs="Times New Roman"/>
+          <w:b/>
+          <w:color w:val="252525"/>
+          <w:sz w:val="24"/>
+          <w:szCs w:val="24"/>
+          <w:shd w:val="clear" w:color="auto" w:fill="FFFFFF"/>
+        </w:rPr>
+        <w:t>start_value</w:t>
+      </w:r>
+      <w:proofErr w:type="spellEnd"/>
+      <w:r>
+        <w:rPr>
+          <w:rFonts w:ascii="Times New Roman" w:hAnsi="Times New Roman" w:cs="Times New Roman"/>
+          <w:b/>
+          <w:color w:val="252525"/>
+          <w:sz w:val="24"/>
+          <w:szCs w:val="24"/>
+          <w:shd w:val="clear" w:color="auto" w:fill="FFFFFF"/>
+        </w:rPr>
+        <w:t>):</w:t>
+      </w:r>
+      <w:r>
+        <w:rPr>
+          <w:rFonts w:ascii="Times New Roman" w:hAnsi="Times New Roman" w:cs="Times New Roman"/>
+          <w:color w:val="252525"/>
+          <w:sz w:val="24"/>
+          <w:szCs w:val="24"/>
+          <w:shd w:val="clear" w:color="auto" w:fill="FFFFFF"/>
+        </w:rPr>
+        <w:t xml:space="preserve"> This function creates a SEM_INIT message that is sent to the semaphore service. This parameter </w:t>
+      </w:r>
+      <w:proofErr w:type="spellStart"/>
+      <w:r>
+        <w:rPr>
+          <w:rFonts w:ascii="Times New Roman" w:hAnsi="Times New Roman" w:cs="Times New Roman"/>
+          <w:color w:val="252525"/>
+          <w:sz w:val="24"/>
+          <w:szCs w:val="24"/>
+          <w:shd w:val="clear" w:color="auto" w:fill="FFFFFF"/>
+        </w:rPr>
+        <w:t>start_value</w:t>
+      </w:r>
+      <w:proofErr w:type="spellEnd"/>
+      <w:r>
+        <w:rPr>
+          <w:rFonts w:ascii="Times New Roman" w:hAnsi="Times New Roman" w:cs="Times New Roman"/>
+          <w:color w:val="252525"/>
+          <w:sz w:val="24"/>
+          <w:szCs w:val="24"/>
+          <w:shd w:val="clear" w:color="auto" w:fill="FFFFFF"/>
+        </w:rPr>
+        <w:t xml:space="preserve"> specifies the initial value for the semaphore. It can be an arbitrary integer value. </w:t>
+      </w:r>
+      <w:r>
+        <w:rPr>
+          <w:rFonts w:ascii="Times New Roman" w:hAnsi="Times New Roman" w:cs="Times New Roman"/>
+          <w:color w:val="252525"/>
+          <w:sz w:val="24"/>
+          <w:szCs w:val="24"/>
+          <w:shd w:val="clear" w:color="auto" w:fill="FFFFFF"/>
+        </w:rPr>
+        <w:t xml:space="preserve">For a binary semaphore, this value would be +1. Once a semaphore has been established, </w:t>
+      </w:r>
       <w:proofErr w:type="gramStart"/>
       <w:r>
         <w:rPr>
           <w:rFonts w:ascii="Times New Roman" w:hAnsi="Times New Roman" w:cs="Times New Roman"/>
-          <w:b/>
-          <w:color w:val="252525"/>
-          <w:sz w:val="24"/>
-          <w:szCs w:val="24"/>
-          <w:shd w:val="clear" w:color="auto" w:fill="FFFFFF"/>
-        </w:rPr>
-        <w:t>int</w:t>
-      </w:r>
-      <w:proofErr w:type="spellEnd"/>
+          <w:color w:val="252525"/>
+          <w:sz w:val="24"/>
+          <w:szCs w:val="24"/>
+          <w:shd w:val="clear" w:color="auto" w:fill="FFFFFF"/>
+        </w:rPr>
+        <w:t>it  is</w:t>
+      </w:r>
       <w:proofErr w:type="gramEnd"/>
       <w:r>
         <w:rPr>
           <w:rFonts w:ascii="Times New Roman" w:hAnsi="Times New Roman" w:cs="Times New Roman"/>
-          <w:b/>
-          <w:color w:val="252525"/>
-          <w:sz w:val="24"/>
-          <w:szCs w:val="24"/>
-          <w:shd w:val="clear" w:color="auto" w:fill="FFFFFF"/>
-        </w:rPr>
-        <w:t xml:space="preserve"> </w:t>
-      </w:r>
-      <w:proofErr w:type="spellStart"/>
-      <w:r>
-        <w:rPr>
-          <w:rFonts w:ascii="Times New Roman" w:hAnsi="Times New Roman" w:cs="Times New Roman"/>
-          <w:b/>
-          <w:color w:val="252525"/>
-          <w:sz w:val="24"/>
-          <w:szCs w:val="24"/>
-          <w:shd w:val="clear" w:color="auto" w:fill="FFFFFF"/>
-        </w:rPr>
-        <w:t>sem_init</w:t>
-      </w:r>
-      <w:proofErr w:type="spellEnd"/>
-      <w:r>
-        <w:rPr>
-          <w:rFonts w:ascii="Times New Roman" w:hAnsi="Times New Roman" w:cs="Times New Roman"/>
-          <w:b/>
-          <w:color w:val="252525"/>
-          <w:sz w:val="24"/>
-          <w:szCs w:val="24"/>
-          <w:shd w:val="clear" w:color="auto" w:fill="FFFFFF"/>
-        </w:rPr>
-        <w:t xml:space="preserve"> (</w:t>
-      </w:r>
-      <w:proofErr w:type="spellStart"/>
-      <w:r>
-        <w:rPr>
-          <w:rFonts w:ascii="Times New Roman" w:hAnsi="Times New Roman" w:cs="Times New Roman"/>
-          <w:b/>
-          <w:color w:val="252525"/>
-          <w:sz w:val="24"/>
-          <w:szCs w:val="24"/>
-          <w:shd w:val="clear" w:color="auto" w:fill="FFFFFF"/>
-        </w:rPr>
-        <w:t>int</w:t>
-      </w:r>
-      <w:proofErr w:type="spellEnd"/>
-      <w:r>
-        <w:rPr>
-          <w:rFonts w:ascii="Times New Roman" w:hAnsi="Times New Roman" w:cs="Times New Roman"/>
-          <w:b/>
-          <w:color w:val="252525"/>
-          <w:sz w:val="24"/>
-          <w:szCs w:val="24"/>
-          <w:shd w:val="clear" w:color="auto" w:fill="FFFFFF"/>
-        </w:rPr>
-        <w:t xml:space="preserve"> </w:t>
-      </w:r>
-      <w:proofErr w:type="spellStart"/>
-      <w:r>
-        <w:rPr>
-          <w:rFonts w:ascii="Times New Roman" w:hAnsi="Times New Roman" w:cs="Times New Roman"/>
-          <w:b/>
-          <w:color w:val="252525"/>
-          <w:sz w:val="24"/>
-          <w:szCs w:val="24"/>
-          <w:shd w:val="clear" w:color="auto" w:fill="FFFFFF"/>
-        </w:rPr>
-        <w:t>start_value</w:t>
-      </w:r>
-      <w:proofErr w:type="spellEnd"/>
-      <w:r>
-        <w:rPr>
-          <w:rFonts w:ascii="Times New Roman" w:hAnsi="Times New Roman" w:cs="Times New Roman"/>
-          <w:b/>
-          <w:color w:val="252525"/>
-          <w:sz w:val="24"/>
-          <w:szCs w:val="24"/>
-          <w:shd w:val="clear" w:color="auto" w:fill="FFFFFF"/>
-        </w:rPr>
-        <w:t>):</w:t>
-      </w:r>
-      <w:r>
-        <w:rPr>
-          <w:rFonts w:ascii="Times New Roman" w:hAnsi="Times New Roman" w:cs="Times New Roman"/>
-          <w:color w:val="252525"/>
-          <w:sz w:val="24"/>
-          <w:szCs w:val="24"/>
-          <w:shd w:val="clear" w:color="auto" w:fill="FFFFFF"/>
-        </w:rPr>
-        <w:t xml:space="preserve"> This function creates a SEM_INIT message that is sent to the semaphore service. This parameter </w:t>
-      </w:r>
-      <w:proofErr w:type="spellStart"/>
-      <w:r>
-        <w:rPr>
-          <w:rFonts w:ascii="Times New Roman" w:hAnsi="Times New Roman" w:cs="Times New Roman"/>
-          <w:color w:val="252525"/>
-          <w:sz w:val="24"/>
-          <w:szCs w:val="24"/>
-          <w:shd w:val="clear" w:color="auto" w:fill="FFFFFF"/>
-        </w:rPr>
-        <w:t>start_value</w:t>
-      </w:r>
-      <w:proofErr w:type="spellEnd"/>
-      <w:r>
-        <w:rPr>
-          <w:rFonts w:ascii="Times New Roman" w:hAnsi="Times New Roman" w:cs="Times New Roman"/>
-          <w:color w:val="252525"/>
-          <w:sz w:val="24"/>
-          <w:szCs w:val="24"/>
-          <w:shd w:val="clear" w:color="auto" w:fill="FFFFFF"/>
-        </w:rPr>
-        <w:t xml:space="preserve"> specifies the initial value for the semaphore. It can be an arbitrary integer value. </w:t>
-      </w:r>
-      <w:r>
-        <w:rPr>
-          <w:rFonts w:ascii="Times New Roman" w:hAnsi="Times New Roman" w:cs="Times New Roman"/>
-          <w:color w:val="252525"/>
-          <w:sz w:val="24"/>
-          <w:szCs w:val="24"/>
-          <w:shd w:val="clear" w:color="auto" w:fill="FFFFFF"/>
-        </w:rPr>
-        <w:t xml:space="preserve">For a binary semaphore, this value would be +1. Once a semaphore has been established, </w:t>
-      </w:r>
-      <w:proofErr w:type="gramStart"/>
-      <w:r>
-        <w:rPr>
-          <w:rFonts w:ascii="Times New Roman" w:hAnsi="Times New Roman" w:cs="Times New Roman"/>
-          <w:color w:val="252525"/>
-          <w:sz w:val="24"/>
-          <w:szCs w:val="24"/>
-          <w:shd w:val="clear" w:color="auto" w:fill="FFFFFF"/>
-        </w:rPr>
-        <w:t>it  is</w:t>
-      </w:r>
-      <w:proofErr w:type="gramEnd"/>
-      <w:r>
-        <w:rPr>
-          <w:rFonts w:ascii="Times New Roman" w:hAnsi="Times New Roman" w:cs="Times New Roman"/>
-          <w:color w:val="252525"/>
-          <w:sz w:val="24"/>
-          <w:szCs w:val="24"/>
-          <w:shd w:val="clear" w:color="auto" w:fill="FFFFFF"/>
-        </w:rPr>
-        <w:t xml:space="preserve"> considered active. The semaphore service supports </w:t>
-      </w:r>
-      <w:proofErr w:type="gramStart"/>
-      <w:r>
-        <w:rPr>
-          <w:rFonts w:ascii="Times New Roman" w:hAnsi="Times New Roman" w:cs="Times New Roman"/>
-          <w:color w:val="252525"/>
-          <w:sz w:val="24"/>
-          <w:szCs w:val="24"/>
-          <w:shd w:val="clear" w:color="auto" w:fill="FFFFFF"/>
-        </w:rPr>
-        <w:t>unlimited semaphores, that is</w:t>
-      </w:r>
-      <w:proofErr w:type="gramEnd"/>
-      <w:r>
-        <w:rPr>
-          <w:rFonts w:ascii="Times New Roman" w:hAnsi="Times New Roman" w:cs="Times New Roman"/>
-          <w:color w:val="252525"/>
-          <w:sz w:val="24"/>
-          <w:szCs w:val="24"/>
-          <w:shd w:val="clear" w:color="auto" w:fill="FFFFFF"/>
-        </w:rPr>
-        <w:t xml:space="preserve"> until memory is exhausted. On success, the function returns the next available semaphore number starting with 0. All the errors return the appropriate error codes.</w:t>
+          <w:color w:val="252525"/>
+          <w:sz w:val="24"/>
+          <w:szCs w:val="24"/>
+          <w:shd w:val="clear" w:color="auto" w:fill="FFFFFF"/>
+        </w:rPr>
+        <w:t xml:space="preserve"> considered active. The semaphore service supports unlimited semaphores, that is until memory is exhausted. On success, the function returns the next available semaphore number starting with 0. All the errors return the appropriate error codes.</w:t>
       </w:r>
     </w:p>
     <w:p>
@@ -3899,7 +3773,6 @@
         </w:rPr>
       </w:pPr>
       <w:proofErr w:type="spellStart"/>
-      <w:proofErr w:type="gramStart"/>
       <w:r>
         <w:rPr>
           <w:rFonts w:ascii="Times New Roman" w:hAnsi="Times New Roman" w:cs="Times New Roman"/>
@@ -3913,195 +3786,162 @@
         <w:t>int</w:t>
       </w:r>
       <w:proofErr w:type="spellEnd"/>
+      <w:r>
+        <w:rPr>
+          <w:rFonts w:ascii="Times New Roman" w:hAnsi="Times New Roman" w:cs="Times New Roman"/>
+          <w:b/>
+          <w:color w:val="252525"/>
+          <w:sz w:val="24"/>
+          <w:szCs w:val="24"/>
+          <w:shd w:val="clear" w:color="auto" w:fill="FFFFFF"/>
+        </w:rPr>
+        <w:t xml:space="preserve"> </w:t>
+      </w:r>
+      <w:proofErr w:type="spellStart"/>
+      <w:r>
+        <w:rPr>
+          <w:rFonts w:ascii="Times New Roman" w:hAnsi="Times New Roman" w:cs="Times New Roman"/>
+          <w:b/>
+          <w:color w:val="252525"/>
+          <w:sz w:val="24"/>
+          <w:szCs w:val="24"/>
+          <w:shd w:val="clear" w:color="auto" w:fill="FFFFFF"/>
+        </w:rPr>
+        <w:t>sem_down</w:t>
+      </w:r>
+      <w:proofErr w:type="spellEnd"/>
+      <w:r>
+        <w:rPr>
+          <w:rFonts w:ascii="Times New Roman" w:hAnsi="Times New Roman" w:cs="Times New Roman"/>
+          <w:b/>
+          <w:color w:val="252525"/>
+          <w:sz w:val="24"/>
+          <w:szCs w:val="24"/>
+          <w:shd w:val="clear" w:color="auto" w:fill="FFFFFF"/>
+        </w:rPr>
+        <w:t xml:space="preserve"> (</w:t>
+      </w:r>
+      <w:proofErr w:type="spellStart"/>
+      <w:r>
+        <w:rPr>
+          <w:rFonts w:ascii="Times New Roman" w:hAnsi="Times New Roman" w:cs="Times New Roman"/>
+          <w:b/>
+          <w:color w:val="252525"/>
+          <w:sz w:val="24"/>
+          <w:szCs w:val="24"/>
+          <w:shd w:val="clear" w:color="auto" w:fill="FFFFFF"/>
+        </w:rPr>
+        <w:t>int</w:t>
+      </w:r>
+      <w:proofErr w:type="spellEnd"/>
+      <w:r>
+        <w:rPr>
+          <w:rFonts w:ascii="Times New Roman" w:hAnsi="Times New Roman" w:cs="Times New Roman"/>
+          <w:b/>
+          <w:color w:val="252525"/>
+          <w:sz w:val="24"/>
+          <w:szCs w:val="24"/>
+          <w:shd w:val="clear" w:color="auto" w:fill="FFFFFF"/>
+        </w:rPr>
+        <w:t xml:space="preserve"> </w:t>
+      </w:r>
+      <w:proofErr w:type="spellStart"/>
+      <w:r>
+        <w:rPr>
+          <w:rFonts w:ascii="Times New Roman" w:hAnsi="Times New Roman" w:cs="Times New Roman"/>
+          <w:b/>
+          <w:color w:val="252525"/>
+          <w:sz w:val="24"/>
+          <w:szCs w:val="24"/>
+          <w:shd w:val="clear" w:color="auto" w:fill="FFFFFF"/>
+        </w:rPr>
+        <w:t>semaphore_number</w:t>
+      </w:r>
+      <w:proofErr w:type="spellEnd"/>
+      <w:r>
+        <w:rPr>
+          <w:rFonts w:ascii="Times New Roman" w:hAnsi="Times New Roman" w:cs="Times New Roman"/>
+          <w:b/>
+          <w:color w:val="252525"/>
+          <w:sz w:val="24"/>
+          <w:szCs w:val="24"/>
+          <w:shd w:val="clear" w:color="auto" w:fill="FFFFFF"/>
+        </w:rPr>
+        <w:t>):</w:t>
+      </w:r>
+      <w:r>
+        <w:rPr>
+          <w:rFonts w:ascii="Times New Roman" w:hAnsi="Times New Roman" w:cs="Times New Roman"/>
+          <w:color w:val="252525"/>
+          <w:sz w:val="24"/>
+          <w:szCs w:val="24"/>
+          <w:shd w:val="clear" w:color="auto" w:fill="FFFFFF"/>
+        </w:rPr>
+        <w:t xml:space="preserve"> This function creates a SEM_DOWN message that is sent to the semaphore service. This call can only be invoked for an active semaphore. Calling it on an uninitialized semaphore return</w:t>
+      </w:r>
+      <w:r>
+        <w:rPr>
+          <w:rFonts w:ascii="Times New Roman" w:hAnsi="Times New Roman" w:cs="Times New Roman"/>
+          <w:color w:val="252525"/>
+          <w:sz w:val="24"/>
+          <w:szCs w:val="24"/>
+          <w:shd w:val="clear" w:color="auto" w:fill="FFFFFF"/>
+        </w:rPr>
+        <w:t>s</w:t>
+      </w:r>
+      <w:r>
+        <w:rPr>
+          <w:rFonts w:ascii="Times New Roman" w:hAnsi="Times New Roman" w:cs="Times New Roman"/>
+          <w:color w:val="252525"/>
+          <w:sz w:val="24"/>
+          <w:szCs w:val="24"/>
+          <w:shd w:val="clear" w:color="auto" w:fill="FFFFFF"/>
+        </w:rPr>
+        <w:t xml:space="preserve"> an error.</w:t>
+      </w:r>
+      <w:r>
+        <w:rPr>
+          <w:rFonts w:ascii="Times New Roman" w:hAnsi="Times New Roman" w:cs="Times New Roman"/>
+          <w:color w:val="252525"/>
+          <w:sz w:val="24"/>
+          <w:szCs w:val="24"/>
+          <w:shd w:val="clear" w:color="auto" w:fill="FFFFFF"/>
+        </w:rPr>
+        <w:t xml:space="preserve"> This function implements the standard semantics of </w:t>
+      </w:r>
+      <w:proofErr w:type="spellStart"/>
+      <w:proofErr w:type="gramStart"/>
+      <w:r>
+        <w:rPr>
+          <w:rFonts w:ascii="Times New Roman" w:hAnsi="Times New Roman" w:cs="Times New Roman"/>
+          <w:color w:val="252525"/>
+          <w:sz w:val="24"/>
+          <w:szCs w:val="24"/>
+          <w:shd w:val="clear" w:color="auto" w:fill="FFFFFF"/>
+        </w:rPr>
+        <w:t>semaphore.p</w:t>
+      </w:r>
+      <w:proofErr w:type="spellEnd"/>
       <w:proofErr w:type="gramEnd"/>
       <w:r>
         <w:rPr>
           <w:rFonts w:ascii="Times New Roman" w:hAnsi="Times New Roman" w:cs="Times New Roman"/>
-          <w:b/>
-          <w:color w:val="252525"/>
-          <w:sz w:val="24"/>
-          <w:szCs w:val="24"/>
-          <w:shd w:val="clear" w:color="auto" w:fill="FFFFFF"/>
-        </w:rPr>
-        <w:t xml:space="preserve"> </w:t>
-      </w:r>
-      <w:proofErr w:type="spellStart"/>
-      <w:r>
-        <w:rPr>
-          <w:rFonts w:ascii="Times New Roman" w:hAnsi="Times New Roman" w:cs="Times New Roman"/>
-          <w:b/>
-          <w:color w:val="252525"/>
-          <w:sz w:val="24"/>
-          <w:szCs w:val="24"/>
-          <w:shd w:val="clear" w:color="auto" w:fill="FFFFFF"/>
-        </w:rPr>
-        <w:t>sem_down</w:t>
-      </w:r>
-      <w:proofErr w:type="spellEnd"/>
-      <w:r>
-        <w:rPr>
-          <w:rFonts w:ascii="Times New Roman" w:hAnsi="Times New Roman" w:cs="Times New Roman"/>
-          <w:b/>
-          <w:color w:val="252525"/>
-          <w:sz w:val="24"/>
-          <w:szCs w:val="24"/>
-          <w:shd w:val="clear" w:color="auto" w:fill="FFFFFF"/>
-        </w:rPr>
-        <w:t xml:space="preserve"> (</w:t>
-      </w:r>
-      <w:proofErr w:type="spellStart"/>
-      <w:r>
-        <w:rPr>
-          <w:rFonts w:ascii="Times New Roman" w:hAnsi="Times New Roman" w:cs="Times New Roman"/>
-          <w:b/>
-          <w:color w:val="252525"/>
-          <w:sz w:val="24"/>
-          <w:szCs w:val="24"/>
-          <w:shd w:val="clear" w:color="auto" w:fill="FFFFFF"/>
-        </w:rPr>
-        <w:t>int</w:t>
-      </w:r>
-      <w:proofErr w:type="spellEnd"/>
-      <w:r>
-        <w:rPr>
-          <w:rFonts w:ascii="Times New Roman" w:hAnsi="Times New Roman" w:cs="Times New Roman"/>
-          <w:b/>
-          <w:color w:val="252525"/>
-          <w:sz w:val="24"/>
-          <w:szCs w:val="24"/>
-          <w:shd w:val="clear" w:color="auto" w:fill="FFFFFF"/>
-        </w:rPr>
-        <w:t xml:space="preserve"> </w:t>
-      </w:r>
-      <w:proofErr w:type="spellStart"/>
-      <w:r>
-        <w:rPr>
-          <w:rFonts w:ascii="Times New Roman" w:hAnsi="Times New Roman" w:cs="Times New Roman"/>
-          <w:b/>
-          <w:color w:val="252525"/>
-          <w:sz w:val="24"/>
-          <w:szCs w:val="24"/>
-          <w:shd w:val="clear" w:color="auto" w:fill="FFFFFF"/>
-        </w:rPr>
-        <w:t>semaphore_number</w:t>
-      </w:r>
-      <w:proofErr w:type="spellEnd"/>
-      <w:r>
-        <w:rPr>
-          <w:rFonts w:ascii="Times New Roman" w:hAnsi="Times New Roman" w:cs="Times New Roman"/>
-          <w:b/>
-          <w:color w:val="252525"/>
-          <w:sz w:val="24"/>
-          <w:szCs w:val="24"/>
-          <w:shd w:val="clear" w:color="auto" w:fill="FFFFFF"/>
-        </w:rPr>
-        <w:t>):</w:t>
-      </w:r>
-      <w:r>
-        <w:rPr>
-          <w:rFonts w:ascii="Times New Roman" w:hAnsi="Times New Roman" w:cs="Times New Roman"/>
-          <w:color w:val="252525"/>
-          <w:sz w:val="24"/>
-          <w:szCs w:val="24"/>
-          <w:shd w:val="clear" w:color="auto" w:fill="FFFFFF"/>
-        </w:rPr>
-        <w:t xml:space="preserve"> This function creates a SEM_DOWN message that is sent to the semaphore service. This call can only be invoked for an active semaphore. Calling it on an uninitialized semaphore return</w:t>
-      </w:r>
-      <w:r>
-        <w:rPr>
-          <w:rFonts w:ascii="Times New Roman" w:hAnsi="Times New Roman" w:cs="Times New Roman"/>
-          <w:color w:val="252525"/>
-          <w:sz w:val="24"/>
-          <w:szCs w:val="24"/>
-          <w:shd w:val="clear" w:color="auto" w:fill="FFFFFF"/>
-        </w:rPr>
-        <w:t>s</w:t>
-      </w:r>
-      <w:r>
-        <w:rPr>
-          <w:rFonts w:ascii="Times New Roman" w:hAnsi="Times New Roman" w:cs="Times New Roman"/>
-          <w:color w:val="252525"/>
-          <w:sz w:val="24"/>
-          <w:szCs w:val="24"/>
-          <w:shd w:val="clear" w:color="auto" w:fill="FFFFFF"/>
-        </w:rPr>
-        <w:t xml:space="preserve"> an error.</w:t>
-      </w:r>
-      <w:r>
-        <w:rPr>
-          <w:rFonts w:ascii="Times New Roman" w:hAnsi="Times New Roman" w:cs="Times New Roman"/>
-          <w:color w:val="252525"/>
-          <w:sz w:val="24"/>
-          <w:szCs w:val="24"/>
-          <w:shd w:val="clear" w:color="auto" w:fill="FFFFFF"/>
-        </w:rPr>
-        <w:t xml:space="preserve"> This function implements the standard semantics of </w:t>
-      </w:r>
-      <w:proofErr w:type="spellStart"/>
-      <w:proofErr w:type="gramStart"/>
-      <w:r>
-        <w:rPr>
-          <w:rFonts w:ascii="Times New Roman" w:hAnsi="Times New Roman" w:cs="Times New Roman"/>
-          <w:color w:val="252525"/>
-          <w:sz w:val="24"/>
-          <w:szCs w:val="24"/>
-          <w:shd w:val="clear" w:color="auto" w:fill="FFFFFF"/>
-        </w:rPr>
-        <w:t>semaphore.p</w:t>
-      </w:r>
-      <w:proofErr w:type="spellEnd"/>
-      <w:r>
-        <w:rPr>
-          <w:rFonts w:ascii="Times New Roman" w:hAnsi="Times New Roman" w:cs="Times New Roman"/>
-          <w:color w:val="252525"/>
-          <w:sz w:val="24"/>
-          <w:szCs w:val="24"/>
-          <w:shd w:val="clear" w:color="auto" w:fill="FFFFFF"/>
-        </w:rPr>
-        <w:t>(</w:t>
-      </w:r>
-      <w:proofErr w:type="gramEnd"/>
-      <w:r>
-        <w:rPr>
-          <w:rFonts w:ascii="Times New Roman" w:hAnsi="Times New Roman" w:cs="Times New Roman"/>
-          <w:color w:val="252525"/>
-          <w:sz w:val="24"/>
-          <w:szCs w:val="24"/>
-          <w:shd w:val="clear" w:color="auto" w:fill="FFFFFF"/>
-        </w:rPr>
-        <w:t xml:space="preserve"> )</w:t>
-      </w:r>
-      <w:r>
-        <w:rPr>
-          <w:rFonts w:ascii="Times New Roman" w:hAnsi="Times New Roman" w:cs="Times New Roman"/>
-          <w:color w:val="252525"/>
-          <w:sz w:val="24"/>
-          <w:szCs w:val="24"/>
-          <w:shd w:val="clear" w:color="auto" w:fill="FFFFFF"/>
-        </w:rPr>
-        <w:t xml:space="preserve">. That is, the call decrements the </w:t>
-      </w:r>
-      <w:proofErr w:type="gramStart"/>
-      <w:r>
-        <w:rPr>
-          <w:rFonts w:ascii="Times New Roman" w:hAnsi="Times New Roman" w:cs="Times New Roman"/>
-          <w:color w:val="252525"/>
-          <w:sz w:val="24"/>
-          <w:szCs w:val="24"/>
-          <w:shd w:val="clear" w:color="auto" w:fill="FFFFFF"/>
-        </w:rPr>
-        <w:t>counter of the corresponding semaphore</w:t>
-      </w:r>
-      <w:proofErr w:type="gramEnd"/>
-      <w:r>
-        <w:rPr>
-          <w:rFonts w:ascii="Times New Roman" w:hAnsi="Times New Roman" w:cs="Times New Roman"/>
-          <w:color w:val="252525"/>
-          <w:sz w:val="24"/>
-          <w:szCs w:val="24"/>
-          <w:shd w:val="clear" w:color="auto" w:fill="FFFFFF"/>
-        </w:rPr>
-        <w:t xml:space="preserve"> by one. When the </w:t>
+          <w:color w:val="252525"/>
+          <w:sz w:val="24"/>
+          <w:szCs w:val="24"/>
+          <w:shd w:val="clear" w:color="auto" w:fill="FFFFFF"/>
+        </w:rPr>
+        <w:t>( )</w:t>
+      </w:r>
+      <w:r>
+        <w:rPr>
+          <w:rFonts w:ascii="Times New Roman" w:hAnsi="Times New Roman" w:cs="Times New Roman"/>
+          <w:color w:val="252525"/>
+          <w:sz w:val="24"/>
+          <w:szCs w:val="24"/>
+          <w:shd w:val="clear" w:color="auto" w:fill="FFFFFF"/>
+        </w:rPr>
+        <w:t xml:space="preserve">. That is, the call decrements the counter of the corresponding semaphore by one. When the </w:t>
       </w:r>
       <w:proofErr w:type="gramStart"/>
       <w:r>
@@ -4142,190 +3982,134 @@
         </w:rPr>
       </w:pPr>
       <w:proofErr w:type="spellStart"/>
+      <w:r>
+        <w:rPr>
+          <w:rFonts w:ascii="Times New Roman" w:hAnsi="Times New Roman" w:cs="Times New Roman"/>
+          <w:b/>
+          <w:color w:val="252525"/>
+          <w:sz w:val="24"/>
+          <w:szCs w:val="24"/>
+          <w:shd w:val="clear" w:color="auto" w:fill="FFFFFF"/>
+        </w:rPr>
+        <w:t>int</w:t>
+      </w:r>
+      <w:proofErr w:type="spellEnd"/>
+      <w:r>
+        <w:rPr>
+          <w:rFonts w:ascii="Times New Roman" w:hAnsi="Times New Roman" w:cs="Times New Roman"/>
+          <w:b/>
+          <w:color w:val="252525"/>
+          <w:sz w:val="24"/>
+          <w:szCs w:val="24"/>
+          <w:shd w:val="clear" w:color="auto" w:fill="FFFFFF"/>
+        </w:rPr>
+        <w:t xml:space="preserve"> </w:t>
+      </w:r>
+      <w:proofErr w:type="spellStart"/>
+      <w:r>
+        <w:rPr>
+          <w:rFonts w:ascii="Times New Roman" w:hAnsi="Times New Roman" w:cs="Times New Roman"/>
+          <w:b/>
+          <w:color w:val="252525"/>
+          <w:sz w:val="24"/>
+          <w:szCs w:val="24"/>
+          <w:shd w:val="clear" w:color="auto" w:fill="FFFFFF"/>
+        </w:rPr>
+        <w:t>sem_up</w:t>
+      </w:r>
+      <w:proofErr w:type="spellEnd"/>
+      <w:r>
+        <w:rPr>
+          <w:rFonts w:ascii="Times New Roman" w:hAnsi="Times New Roman" w:cs="Times New Roman"/>
+          <w:b/>
+          <w:color w:val="252525"/>
+          <w:sz w:val="24"/>
+          <w:szCs w:val="24"/>
+          <w:shd w:val="clear" w:color="auto" w:fill="FFFFFF"/>
+        </w:rPr>
+        <w:t xml:space="preserve"> (</w:t>
+      </w:r>
+      <w:proofErr w:type="spellStart"/>
+      <w:r>
+        <w:rPr>
+          <w:rFonts w:ascii="Times New Roman" w:hAnsi="Times New Roman" w:cs="Times New Roman"/>
+          <w:b/>
+          <w:color w:val="252525"/>
+          <w:sz w:val="24"/>
+          <w:szCs w:val="24"/>
+          <w:shd w:val="clear" w:color="auto" w:fill="FFFFFF"/>
+        </w:rPr>
+        <w:t>int</w:t>
+      </w:r>
+      <w:proofErr w:type="spellEnd"/>
+      <w:r>
+        <w:rPr>
+          <w:rFonts w:ascii="Times New Roman" w:hAnsi="Times New Roman" w:cs="Times New Roman"/>
+          <w:b/>
+          <w:color w:val="252525"/>
+          <w:sz w:val="24"/>
+          <w:szCs w:val="24"/>
+          <w:shd w:val="clear" w:color="auto" w:fill="FFFFFF"/>
+        </w:rPr>
+        <w:t xml:space="preserve"> </w:t>
+      </w:r>
+      <w:proofErr w:type="spellStart"/>
+      <w:r>
+        <w:rPr>
+          <w:rFonts w:ascii="Times New Roman" w:hAnsi="Times New Roman" w:cs="Times New Roman"/>
+          <w:b/>
+          <w:color w:val="252525"/>
+          <w:sz w:val="24"/>
+          <w:szCs w:val="24"/>
+          <w:shd w:val="clear" w:color="auto" w:fill="FFFFFF"/>
+        </w:rPr>
+        <w:t>semaphore_number</w:t>
+      </w:r>
+      <w:proofErr w:type="spellEnd"/>
+      <w:r>
+        <w:rPr>
+          <w:rFonts w:ascii="Times New Roman" w:hAnsi="Times New Roman" w:cs="Times New Roman"/>
+          <w:b/>
+          <w:color w:val="252525"/>
+          <w:sz w:val="24"/>
+          <w:szCs w:val="24"/>
+          <w:shd w:val="clear" w:color="auto" w:fill="FFFFFF"/>
+        </w:rPr>
+        <w:t>):</w:t>
+      </w:r>
+      <w:r>
+        <w:rPr>
+          <w:rFonts w:ascii="Times New Roman" w:hAnsi="Times New Roman" w:cs="Times New Roman"/>
+          <w:color w:val="252525"/>
+          <w:sz w:val="24"/>
+          <w:szCs w:val="24"/>
+          <w:shd w:val="clear" w:color="auto" w:fill="FFFFFF"/>
+        </w:rPr>
+        <w:t xml:space="preserve"> This function creates a SEM_UP message that is sent to the semaphore service. This call can only be invoked for an active semaphore. Calling it on an uninitialized semaphore returns an error. This function implements the standard semantics of </w:t>
+      </w:r>
+      <w:proofErr w:type="spellStart"/>
       <w:proofErr w:type="gramStart"/>
       <w:r>
         <w:rPr>
           <w:rFonts w:ascii="Times New Roman" w:hAnsi="Times New Roman" w:cs="Times New Roman"/>
-          <w:b/>
-          <w:color w:val="252525"/>
-          <w:sz w:val="24"/>
-          <w:szCs w:val="24"/>
-          <w:shd w:val="clear" w:color="auto" w:fill="FFFFFF"/>
-        </w:rPr>
-        <w:t>int</w:t>
+          <w:color w:val="252525"/>
+          <w:sz w:val="24"/>
+          <w:szCs w:val="24"/>
+          <w:shd w:val="clear" w:color="auto" w:fill="FFFFFF"/>
+        </w:rPr>
+        <w:t>semaphore.v</w:t>
       </w:r>
       <w:proofErr w:type="spellEnd"/>
       <w:proofErr w:type="gramEnd"/>
       <w:r>
         <w:rPr>
           <w:rFonts w:ascii="Times New Roman" w:hAnsi="Times New Roman" w:cs="Times New Roman"/>
-          <w:b/>
-          <w:color w:val="252525"/>
-          <w:sz w:val="24"/>
-          <w:szCs w:val="24"/>
-          <w:shd w:val="clear" w:color="auto" w:fill="FFFFFF"/>
-        </w:rPr>
-        <w:t xml:space="preserve"> </w:t>
-      </w:r>
-      <w:proofErr w:type="spellStart"/>
-      <w:r>
-        <w:rPr>
-          <w:rFonts w:ascii="Times New Roman" w:hAnsi="Times New Roman" w:cs="Times New Roman"/>
-          <w:b/>
-          <w:color w:val="252525"/>
-          <w:sz w:val="24"/>
-          <w:szCs w:val="24"/>
-          <w:shd w:val="clear" w:color="auto" w:fill="FFFFFF"/>
-        </w:rPr>
-        <w:t>sem_up</w:t>
-      </w:r>
-      <w:proofErr w:type="spellEnd"/>
-      <w:r>
-        <w:rPr>
-          <w:rFonts w:ascii="Times New Roman" w:hAnsi="Times New Roman" w:cs="Times New Roman"/>
-          <w:b/>
-          <w:color w:val="252525"/>
-          <w:sz w:val="24"/>
-          <w:szCs w:val="24"/>
-          <w:shd w:val="clear" w:color="auto" w:fill="FFFFFF"/>
-        </w:rPr>
-        <w:t xml:space="preserve"> (</w:t>
-      </w:r>
-      <w:proofErr w:type="spellStart"/>
-      <w:r>
-        <w:rPr>
-          <w:rFonts w:ascii="Times New Roman" w:hAnsi="Times New Roman" w:cs="Times New Roman"/>
-          <w:b/>
-          <w:color w:val="252525"/>
-          <w:sz w:val="24"/>
-          <w:szCs w:val="24"/>
-          <w:shd w:val="clear" w:color="auto" w:fill="FFFFFF"/>
-        </w:rPr>
-        <w:t>int</w:t>
-      </w:r>
-      <w:proofErr w:type="spellEnd"/>
-      <w:r>
-        <w:rPr>
-          <w:rFonts w:ascii="Times New Roman" w:hAnsi="Times New Roman" w:cs="Times New Roman"/>
-          <w:b/>
-          <w:color w:val="252525"/>
-          <w:sz w:val="24"/>
-          <w:szCs w:val="24"/>
-          <w:shd w:val="clear" w:color="auto" w:fill="FFFFFF"/>
-        </w:rPr>
-        <w:t xml:space="preserve"> </w:t>
-      </w:r>
-      <w:proofErr w:type="spellStart"/>
-      <w:r>
-        <w:rPr>
-          <w:rFonts w:ascii="Times New Roman" w:hAnsi="Times New Roman" w:cs="Times New Roman"/>
-          <w:b/>
-          <w:color w:val="252525"/>
-          <w:sz w:val="24"/>
-          <w:szCs w:val="24"/>
-          <w:shd w:val="clear" w:color="auto" w:fill="FFFFFF"/>
-        </w:rPr>
-        <w:t>semaphore_number</w:t>
-      </w:r>
-      <w:proofErr w:type="spellEnd"/>
-      <w:r>
-        <w:rPr>
-          <w:rFonts w:ascii="Times New Roman" w:hAnsi="Times New Roman" w:cs="Times New Roman"/>
-          <w:b/>
-          <w:color w:val="252525"/>
-          <w:sz w:val="24"/>
-          <w:szCs w:val="24"/>
-          <w:shd w:val="clear" w:color="auto" w:fill="FFFFFF"/>
-        </w:rPr>
-        <w:t>):</w:t>
-      </w:r>
-      <w:r>
-        <w:rPr>
-          <w:rFonts w:ascii="Times New Roman" w:hAnsi="Times New Roman" w:cs="Times New Roman"/>
-          <w:color w:val="252525"/>
-          <w:sz w:val="24"/>
-          <w:szCs w:val="24"/>
-          <w:shd w:val="clear" w:color="auto" w:fill="FFFFFF"/>
-        </w:rPr>
-        <w:t xml:space="preserve"> This function creates a SEM_UP message that is sent to the semaphore service. This call can only be invoked for an active semaphore. Calling it on an uninitialized semaphore returns an error. This function implements the standard semantics of </w:t>
-      </w:r>
-      <w:proofErr w:type="spellStart"/>
-      <w:proofErr w:type="gramStart"/>
-      <w:r>
-        <w:rPr>
-          <w:rFonts w:ascii="Times New Roman" w:hAnsi="Times New Roman" w:cs="Times New Roman"/>
-          <w:color w:val="252525"/>
-          <w:sz w:val="24"/>
-          <w:szCs w:val="24"/>
-          <w:shd w:val="clear" w:color="auto" w:fill="FFFFFF"/>
-        </w:rPr>
-        <w:t>semaphore.v</w:t>
-      </w:r>
-      <w:proofErr w:type="spellEnd"/>
-      <w:r>
-        <w:rPr>
-          <w:rFonts w:ascii="Times New Roman" w:hAnsi="Times New Roman" w:cs="Times New Roman"/>
-          <w:color w:val="252525"/>
-          <w:sz w:val="24"/>
-          <w:szCs w:val="24"/>
-          <w:shd w:val="clear" w:color="auto" w:fill="FFFFFF"/>
-        </w:rPr>
-        <w:t>(</w:t>
-      </w:r>
-      <w:proofErr w:type="gramEnd"/>
-      <w:r>
-        <w:rPr>
-          <w:rFonts w:ascii="Times New Roman" w:hAnsi="Times New Roman" w:cs="Times New Roman"/>
-          <w:color w:val="252525"/>
-          <w:sz w:val="24"/>
-          <w:szCs w:val="24"/>
-          <w:shd w:val="clear" w:color="auto" w:fill="FFFFFF"/>
-        </w:rPr>
-        <w:t xml:space="preserve"> ). That is, the call increments the </w:t>
-      </w:r>
-      <w:proofErr w:type="gramStart"/>
-      <w:r>
-        <w:rPr>
-          <w:rFonts w:ascii="Times New Roman" w:hAnsi="Times New Roman" w:cs="Times New Roman"/>
-          <w:color w:val="252525"/>
-          <w:sz w:val="24"/>
-          <w:szCs w:val="24"/>
-          <w:shd w:val="clear" w:color="auto" w:fill="FFFFFF"/>
-        </w:rPr>
-        <w:t>counter of the corresponding semaphore</w:t>
-      </w:r>
-      <w:proofErr w:type="gramEnd"/>
-      <w:r>
-        <w:rPr>
-          <w:rFonts w:ascii="Times New Roman" w:hAnsi="Times New Roman" w:cs="Times New Roman"/>
-          <w:color w:val="252525"/>
-          <w:sz w:val="24"/>
-          <w:szCs w:val="24"/>
-          <w:shd w:val="clear" w:color="auto" w:fill="FFFFFF"/>
-        </w:rPr>
-        <w:t xml:space="preserve"> by one. When there is at least one process </w:t>
-      </w:r>
-      <w:proofErr w:type="gramStart"/>
-      <w:r>
-        <w:rPr>
-          <w:rFonts w:ascii="Times New Roman" w:hAnsi="Times New Roman" w:cs="Times New Roman"/>
-          <w:color w:val="252525"/>
-          <w:sz w:val="24"/>
-          <w:szCs w:val="24"/>
-          <w:shd w:val="clear" w:color="auto" w:fill="FFFFFF"/>
-        </w:rPr>
-        <w:t>waiting(</w:t>
-      </w:r>
-      <w:proofErr w:type="gramEnd"/>
-      <w:r>
-        <w:rPr>
-          <w:rFonts w:ascii="Times New Roman" w:hAnsi="Times New Roman" w:cs="Times New Roman"/>
-          <w:color w:val="252525"/>
-          <w:sz w:val="24"/>
-          <w:szCs w:val="24"/>
-          <w:shd w:val="clear" w:color="auto" w:fill="FFFFFF"/>
-        </w:rPr>
-        <w:t>sleeping) in the queue, the first process sleeping in the queue is woken up. On success, this returns 0.</w:t>
+          <w:color w:val="252525"/>
+          <w:sz w:val="24"/>
+          <w:szCs w:val="24"/>
+          <w:shd w:val="clear" w:color="auto" w:fill="FFFFFF"/>
+        </w:rPr>
+        <w:t>( ). That is, the call increments the counter of the corresponding semaphore by one. When there is at least one process waiting(sleeping) in the queue, the first process sleeping in the queue is woken up. On success, this returns 0.</w:t>
       </w:r>
     </w:p>
     <w:p>
@@ -4344,7 +4128,6 @@
         </w:rPr>
       </w:pPr>
       <w:proofErr w:type="spellStart"/>
-      <w:proofErr w:type="gramStart"/>
       <w:r>
         <w:rPr>
           <w:rFonts w:ascii="Times New Roman" w:hAnsi="Times New Roman" w:cs="Times New Roman"/>
@@ -4357,7 +4140,6 @@
         <w:t>int</w:t>
       </w:r>
       <w:proofErr w:type="spellEnd"/>
-      <w:proofErr w:type="gramEnd"/>
       <w:r>
         <w:rPr>
           <w:rFonts w:ascii="Times New Roman" w:hAnsi="Times New Roman" w:cs="Times New Roman"/>
@@ -4799,7 +4581,6 @@
         <w:t xml:space="preserve">. </w:t>
       </w:r>
       <w:proofErr w:type="spellStart"/>
-      <w:proofErr w:type="gramStart"/>
       <w:r>
         <w:rPr>
           <w:rFonts w:ascii="Times New Roman" w:hAnsi="Times New Roman" w:cs="Times New Roman"/>
@@ -4809,7 +4590,6 @@
         <w:t>table.c</w:t>
       </w:r>
       <w:proofErr w:type="spellEnd"/>
-      <w:proofErr w:type="gramEnd"/>
       <w:r>
         <w:rPr>
           <w:rFonts w:ascii="Times New Roman" w:hAnsi="Times New Roman" w:cs="Times New Roman"/>
@@ -4891,7 +4671,6 @@
         <w:t xml:space="preserve"> file for </w:t>
       </w:r>
       <w:proofErr w:type="spellStart"/>
-      <w:proofErr w:type="gramStart"/>
       <w:r>
         <w:rPr>
           <w:rFonts w:ascii="Times New Roman" w:hAnsi="Times New Roman" w:cs="Times New Roman"/>
@@ -4907,16 +4686,7 @@
           <w:sz w:val="24"/>
           <w:szCs w:val="24"/>
         </w:rPr>
-        <w:t>(</w:t>
-      </w:r>
-      <w:proofErr w:type="gramEnd"/>
-      <w:r>
-        <w:rPr>
-          <w:rFonts w:ascii="Times New Roman" w:hAnsi="Times New Roman" w:cs="Times New Roman"/>
-          <w:sz w:val="24"/>
-          <w:szCs w:val="24"/>
-        </w:rPr>
-        <w:t>FS) Server.</w:t>
+        <w:t>(FS) Server.</w:t>
       </w:r>
       <w:r>
         <w:rPr>
@@ -4965,7 +4735,7 @@
           <w:sz w:val="24"/>
           <w:szCs w:val="24"/>
         </w:rPr>
-        <w:pict>
+        <w:pict w14:anchorId="3F4CB27A">
           <v:shapetype id="_x0000_t75" coordsize="21600,21600" o:spt="75" o:preferrelative="t" path="m@4@5l@4@11@9@11@9@5xe" filled="f" stroked="f">
             <v:stroke joinstyle="miter"/>
             <v:formulas>
@@ -4985,215 +4755,7 @@
             <v:path o:extrusionok="f" gradientshapeok="t" o:connecttype="rect"/>
             <o:lock v:ext="edit" aspectratio="t"/>
           </v:shapetype>
-          <v:shape id="_x0000_i1025" type="#_x0000_t75" style="width:235.5pt;height:120pt">
-            <v:imagedata r:id="rId9" o:title="table_c"/>
-          </v:shape>
-        </w:pict>
-      </w:r>
-    </w:p>
-    <w:p>
-      <w:pPr>
-        <w:ind w:left="720" w:firstLine="720"/>
-        <w:rPr>
-          <w:rFonts w:ascii="Times New Roman" w:hAnsi="Times New Roman" w:cs="Times New Roman"/>
-          <w:sz w:val="24"/>
-          <w:szCs w:val="24"/>
-        </w:rPr>
-      </w:pPr>
-      <w:r>
-        <w:rPr>
-          <w:rFonts w:ascii="Times New Roman" w:hAnsi="Times New Roman" w:cs="Times New Roman"/>
-          <w:sz w:val="24"/>
-          <w:szCs w:val="24"/>
-        </w:rPr>
-        <w:t>The above figure contains a few entries from /</w:t>
-      </w:r>
-      <w:proofErr w:type="spellStart"/>
-      <w:r>
-        <w:rPr>
-          <w:rFonts w:ascii="Times New Roman" w:hAnsi="Times New Roman" w:cs="Times New Roman"/>
-          <w:sz w:val="24"/>
-          <w:szCs w:val="24"/>
-        </w:rPr>
-        <w:t>usr</w:t>
-      </w:r>
-      <w:proofErr w:type="spellEnd"/>
-      <w:r>
-        <w:rPr>
-          <w:rFonts w:ascii="Times New Roman" w:hAnsi="Times New Roman" w:cs="Times New Roman"/>
-          <w:sz w:val="24"/>
-          <w:szCs w:val="24"/>
-        </w:rPr>
-        <w:t>/</w:t>
-      </w:r>
-      <w:proofErr w:type="spellStart"/>
-      <w:r>
-        <w:rPr>
-          <w:rFonts w:ascii="Times New Roman" w:hAnsi="Times New Roman" w:cs="Times New Roman"/>
-          <w:sz w:val="24"/>
-          <w:szCs w:val="24"/>
-        </w:rPr>
-        <w:t>src</w:t>
-      </w:r>
-      <w:proofErr w:type="spellEnd"/>
-      <w:r>
-        <w:rPr>
-          <w:rFonts w:ascii="Times New Roman" w:hAnsi="Times New Roman" w:cs="Times New Roman"/>
-          <w:sz w:val="24"/>
-          <w:szCs w:val="24"/>
-        </w:rPr>
-        <w:t>/servers/</w:t>
-      </w:r>
-      <w:proofErr w:type="spellStart"/>
-      <w:r>
-        <w:rPr>
-          <w:rFonts w:ascii="Times New Roman" w:hAnsi="Times New Roman" w:cs="Times New Roman"/>
-          <w:sz w:val="24"/>
-          <w:szCs w:val="24"/>
-        </w:rPr>
-        <w:t>fs</w:t>
-      </w:r>
-      <w:proofErr w:type="spellEnd"/>
-      <w:r>
-        <w:rPr>
-          <w:rFonts w:ascii="Times New Roman" w:hAnsi="Times New Roman" w:cs="Times New Roman"/>
-          <w:sz w:val="24"/>
-          <w:szCs w:val="24"/>
-        </w:rPr>
-        <w:t>/</w:t>
-      </w:r>
-      <w:proofErr w:type="spellStart"/>
-      <w:r>
-        <w:rPr>
-          <w:rFonts w:ascii="Times New Roman" w:hAnsi="Times New Roman" w:cs="Times New Roman"/>
-          <w:sz w:val="24"/>
-          <w:szCs w:val="24"/>
-        </w:rPr>
-        <w:t>table.c</w:t>
-      </w:r>
-      <w:proofErr w:type="spellEnd"/>
-      <w:r>
-        <w:rPr>
-          <w:rFonts w:ascii="Times New Roman" w:hAnsi="Times New Roman" w:cs="Times New Roman"/>
-          <w:sz w:val="24"/>
-          <w:szCs w:val="24"/>
-        </w:rPr>
-        <w:t xml:space="preserve">. The second line in the figure assigns the address of function </w:t>
-      </w:r>
-      <w:proofErr w:type="spellStart"/>
-      <w:r>
-        <w:rPr>
-          <w:rFonts w:ascii="Times New Roman" w:hAnsi="Times New Roman" w:cs="Times New Roman"/>
-          <w:sz w:val="24"/>
-          <w:szCs w:val="24"/>
-        </w:rPr>
-        <w:t>do_exit</w:t>
-      </w:r>
-      <w:proofErr w:type="spellEnd"/>
-      <w:r>
-        <w:rPr>
-          <w:rFonts w:ascii="Times New Roman" w:hAnsi="Times New Roman" w:cs="Times New Roman"/>
-          <w:sz w:val="24"/>
-          <w:szCs w:val="24"/>
-        </w:rPr>
-        <w:t xml:space="preserve"> to the second entry in the table. The index of the second entry, which is number 2, is the system call number for calling the handler </w:t>
-      </w:r>
-      <w:proofErr w:type="spellStart"/>
-      <w:r>
-        <w:rPr>
-          <w:rFonts w:ascii="Times New Roman" w:hAnsi="Times New Roman" w:cs="Times New Roman"/>
-          <w:sz w:val="24"/>
-          <w:szCs w:val="24"/>
-        </w:rPr>
-        <w:t>do_exit</w:t>
-      </w:r>
-      <w:proofErr w:type="spellEnd"/>
-      <w:r>
-        <w:rPr>
-          <w:rFonts w:ascii="Times New Roman" w:hAnsi="Times New Roman" w:cs="Times New Roman"/>
-          <w:sz w:val="24"/>
-          <w:szCs w:val="24"/>
-        </w:rPr>
-        <w:t xml:space="preserve">. The entries in our </w:t>
-      </w:r>
-      <w:proofErr w:type="spellStart"/>
-      <w:r>
-        <w:rPr>
-          <w:rFonts w:ascii="Times New Roman" w:hAnsi="Times New Roman" w:cs="Times New Roman"/>
-          <w:sz w:val="24"/>
-          <w:szCs w:val="24"/>
-        </w:rPr>
-        <w:t>sema</w:t>
-      </w:r>
-      <w:proofErr w:type="spellEnd"/>
-      <w:r>
-        <w:rPr>
-          <w:rFonts w:ascii="Times New Roman" w:hAnsi="Times New Roman" w:cs="Times New Roman"/>
-          <w:sz w:val="24"/>
-          <w:szCs w:val="24"/>
-        </w:rPr>
-        <w:t xml:space="preserve"> server will be similar to the above figure. </w:t>
-      </w:r>
-    </w:p>
-    <w:p>
-      <w:pPr>
-        <w:rPr>
-          <w:rFonts w:ascii="Times New Roman" w:hAnsi="Times New Roman" w:cs="Times New Roman"/>
-          <w:sz w:val="24"/>
-          <w:szCs w:val="24"/>
-        </w:rPr>
-      </w:pPr>
-    </w:p>
-    <w:p>
-      <w:pPr>
-        <w:rPr>
-          <w:rFonts w:ascii="Times New Roman" w:hAnsi="Times New Roman" w:cs="Times New Roman"/>
-          <w:sz w:val="24"/>
-          <w:szCs w:val="24"/>
-        </w:rPr>
-      </w:pPr>
-    </w:p>
-    <w:p>
-      <w:pPr>
-        <w:rPr>
-          <w:rFonts w:ascii="Times New Roman" w:hAnsi="Times New Roman" w:cs="Times New Roman"/>
-          <w:sz w:val="24"/>
-          <w:szCs w:val="24"/>
-        </w:rPr>
-      </w:pPr>
-      <w:r>
-        <w:rPr>
-          <w:rFonts w:ascii="Times New Roman" w:hAnsi="Times New Roman" w:cs="Times New Roman"/>
-          <w:sz w:val="24"/>
-          <w:szCs w:val="24"/>
-        </w:rPr>
-        <w:lastRenderedPageBreak/>
-        <w:tab/>
-      </w:r>
-      <w:r>
-        <w:rPr>
-          <w:rFonts w:ascii="Times New Roman" w:hAnsi="Times New Roman" w:cs="Times New Roman"/>
-          <w:sz w:val="24"/>
-          <w:szCs w:val="24"/>
-        </w:rPr>
-        <w:tab/>
-      </w:r>
-      <w:r>
-        <w:rPr>
-          <w:rFonts w:ascii="Times New Roman" w:hAnsi="Times New Roman" w:cs="Times New Roman"/>
-          <w:sz w:val="24"/>
-          <w:szCs w:val="24"/>
-        </w:rPr>
-        <w:tab/>
-      </w:r>
-      <w:r>
-        <w:rPr>
-          <w:rFonts w:ascii="Times New Roman" w:hAnsi="Times New Roman" w:cs="Times New Roman"/>
-          <w:sz w:val="24"/>
-          <w:szCs w:val="24"/>
-        </w:rPr>
-        <w:pict>
-          <v:shape id="_x0000_i1026" type="#_x0000_t75" style="width:243.75pt;height:120pt">
+          <v:shape id="_x0000_i1025" type="#_x0000_t75" style="width:235.25pt;height:119.7pt">
             <v:imagedata r:id="rId10" o:title="table_c"/>
           </v:shape>
         </w:pict>
@@ -5201,6 +4763,196 @@
     </w:p>
     <w:p>
       <w:pPr>
+        <w:ind w:left="720" w:firstLine="720"/>
+        <w:rPr>
+          <w:rFonts w:ascii="Times New Roman" w:hAnsi="Times New Roman" w:cs="Times New Roman"/>
+          <w:sz w:val="24"/>
+          <w:szCs w:val="24"/>
+        </w:rPr>
+      </w:pPr>
+      <w:r>
+        <w:rPr>
+          <w:rFonts w:ascii="Times New Roman" w:hAnsi="Times New Roman" w:cs="Times New Roman"/>
+          <w:sz w:val="24"/>
+          <w:szCs w:val="24"/>
+        </w:rPr>
+        <w:t>The above figure contains a few entries from /</w:t>
+      </w:r>
+      <w:proofErr w:type="spellStart"/>
+      <w:r>
+        <w:rPr>
+          <w:rFonts w:ascii="Times New Roman" w:hAnsi="Times New Roman" w:cs="Times New Roman"/>
+          <w:sz w:val="24"/>
+          <w:szCs w:val="24"/>
+        </w:rPr>
+        <w:t>usr</w:t>
+      </w:r>
+      <w:proofErr w:type="spellEnd"/>
+      <w:r>
+        <w:rPr>
+          <w:rFonts w:ascii="Times New Roman" w:hAnsi="Times New Roman" w:cs="Times New Roman"/>
+          <w:sz w:val="24"/>
+          <w:szCs w:val="24"/>
+        </w:rPr>
+        <w:t>/</w:t>
+      </w:r>
+      <w:proofErr w:type="spellStart"/>
+      <w:r>
+        <w:rPr>
+          <w:rFonts w:ascii="Times New Roman" w:hAnsi="Times New Roman" w:cs="Times New Roman"/>
+          <w:sz w:val="24"/>
+          <w:szCs w:val="24"/>
+        </w:rPr>
+        <w:t>src</w:t>
+      </w:r>
+      <w:proofErr w:type="spellEnd"/>
+      <w:r>
+        <w:rPr>
+          <w:rFonts w:ascii="Times New Roman" w:hAnsi="Times New Roman" w:cs="Times New Roman"/>
+          <w:sz w:val="24"/>
+          <w:szCs w:val="24"/>
+        </w:rPr>
+        <w:t>/servers/fs/</w:t>
+      </w:r>
+      <w:proofErr w:type="spellStart"/>
+      <w:r>
+        <w:rPr>
+          <w:rFonts w:ascii="Times New Roman" w:hAnsi="Times New Roman" w:cs="Times New Roman"/>
+          <w:sz w:val="24"/>
+          <w:szCs w:val="24"/>
+        </w:rPr>
+        <w:t>table.c</w:t>
+      </w:r>
+      <w:proofErr w:type="spellEnd"/>
+      <w:r>
+        <w:rPr>
+          <w:rFonts w:ascii="Times New Roman" w:hAnsi="Times New Roman" w:cs="Times New Roman"/>
+          <w:sz w:val="24"/>
+          <w:szCs w:val="24"/>
+        </w:rPr>
+        <w:t xml:space="preserve">. The second line in the figure assigns the address of function </w:t>
+      </w:r>
+      <w:proofErr w:type="spellStart"/>
+      <w:r>
+        <w:rPr>
+          <w:rFonts w:ascii="Times New Roman" w:hAnsi="Times New Roman" w:cs="Times New Roman"/>
+          <w:sz w:val="24"/>
+          <w:szCs w:val="24"/>
+        </w:rPr>
+        <w:t>do_exit</w:t>
+      </w:r>
+      <w:proofErr w:type="spellEnd"/>
+      <w:r>
+        <w:rPr>
+          <w:rFonts w:ascii="Times New Roman" w:hAnsi="Times New Roman" w:cs="Times New Roman"/>
+          <w:sz w:val="24"/>
+          <w:szCs w:val="24"/>
+        </w:rPr>
+        <w:t xml:space="preserve"> to the second entry in the table. The index of the second entry, which is number 2, is the system call number for calling the handler </w:t>
+      </w:r>
+      <w:proofErr w:type="spellStart"/>
+      <w:r>
+        <w:rPr>
+          <w:rFonts w:ascii="Times New Roman" w:hAnsi="Times New Roman" w:cs="Times New Roman"/>
+          <w:sz w:val="24"/>
+          <w:szCs w:val="24"/>
+        </w:rPr>
+        <w:t>do_exit</w:t>
+      </w:r>
+      <w:proofErr w:type="spellEnd"/>
+      <w:r>
+        <w:rPr>
+          <w:rFonts w:ascii="Times New Roman" w:hAnsi="Times New Roman" w:cs="Times New Roman"/>
+          <w:sz w:val="24"/>
+          <w:szCs w:val="24"/>
+        </w:rPr>
+        <w:t xml:space="preserve">. The entries in our </w:t>
+      </w:r>
+      <w:proofErr w:type="spellStart"/>
+      <w:r>
+        <w:rPr>
+          <w:rFonts w:ascii="Times New Roman" w:hAnsi="Times New Roman" w:cs="Times New Roman"/>
+          <w:sz w:val="24"/>
+          <w:szCs w:val="24"/>
+        </w:rPr>
+        <w:t>sema</w:t>
+      </w:r>
+      <w:proofErr w:type="spellEnd"/>
+      <w:r>
+        <w:rPr>
+          <w:rFonts w:ascii="Times New Roman" w:hAnsi="Times New Roman" w:cs="Times New Roman"/>
+          <w:sz w:val="24"/>
+          <w:szCs w:val="24"/>
+        </w:rPr>
+        <w:t xml:space="preserve"> server will be similar to the above figure. </w:t>
+      </w:r>
+    </w:p>
+    <w:p>
+      <w:pPr>
+        <w:rPr>
+          <w:rFonts w:ascii="Times New Roman" w:hAnsi="Times New Roman" w:cs="Times New Roman"/>
+          <w:sz w:val="24"/>
+          <w:szCs w:val="24"/>
+        </w:rPr>
+      </w:pPr>
+    </w:p>
+    <w:p>
+      <w:pPr>
+        <w:rPr>
+          <w:rFonts w:ascii="Times New Roman" w:hAnsi="Times New Roman" w:cs="Times New Roman"/>
+          <w:sz w:val="24"/>
+          <w:szCs w:val="24"/>
+        </w:rPr>
+      </w:pPr>
+    </w:p>
+    <w:p>
+      <w:pPr>
+        <w:rPr>
+          <w:rFonts w:ascii="Times New Roman" w:hAnsi="Times New Roman" w:cs="Times New Roman"/>
+          <w:sz w:val="24"/>
+          <w:szCs w:val="24"/>
+        </w:rPr>
+      </w:pPr>
+      <w:r>
+        <w:rPr>
+          <w:rFonts w:ascii="Times New Roman" w:hAnsi="Times New Roman" w:cs="Times New Roman"/>
+          <w:sz w:val="24"/>
+          <w:szCs w:val="24"/>
+        </w:rPr>
+        <w:lastRenderedPageBreak/>
+        <w:tab/>
+      </w:r>
+      <w:r>
+        <w:rPr>
+          <w:rFonts w:ascii="Times New Roman" w:hAnsi="Times New Roman" w:cs="Times New Roman"/>
+          <w:sz w:val="24"/>
+          <w:szCs w:val="24"/>
+        </w:rPr>
+        <w:tab/>
+      </w:r>
+      <w:r>
+        <w:rPr>
+          <w:rFonts w:ascii="Times New Roman" w:hAnsi="Times New Roman" w:cs="Times New Roman"/>
+          <w:sz w:val="24"/>
+          <w:szCs w:val="24"/>
+        </w:rPr>
+        <w:tab/>
+      </w:r>
+      <w:r>
+        <w:rPr>
+          <w:rFonts w:ascii="Times New Roman" w:hAnsi="Times New Roman" w:cs="Times New Roman"/>
+          <w:sz w:val="24"/>
+          <w:szCs w:val="24"/>
+        </w:rPr>
+        <w:pict w14:anchorId="7C67B90D">
+          <v:shape id="_x0000_i1027" type="#_x0000_t75" style="width:243.65pt;height:119.7pt">
+            <v:imagedata r:id="rId11" o:title="table_c"/>
+          </v:shape>
+        </w:pict>
+      </w:r>
+    </w:p>
+    <w:p>
+      <w:pPr>
         <w:rPr>
           <w:rFonts w:ascii="Times New Roman" w:hAnsi="Times New Roman" w:cs="Times New Roman"/>
           <w:sz w:val="24"/>
@@ -5217,7 +4969,6 @@
         <w:t xml:space="preserve">There are a few unused entries. </w:t>
       </w:r>
       <w:proofErr w:type="spellStart"/>
-      <w:proofErr w:type="gramStart"/>
       <w:r>
         <w:rPr>
           <w:rFonts w:ascii="Times New Roman" w:hAnsi="Times New Roman" w:cs="Times New Roman"/>
@@ -5227,32 +4978,13 @@
         <w:t>no_sys</w:t>
       </w:r>
       <w:proofErr w:type="spellEnd"/>
-      <w:proofErr w:type="gramEnd"/>
-      <w:r>
-        <w:rPr>
-          <w:rFonts w:ascii="Times New Roman" w:hAnsi="Times New Roman" w:cs="Times New Roman"/>
-          <w:sz w:val="24"/>
-          <w:szCs w:val="24"/>
-        </w:rPr>
-        <w:t xml:space="preserve"> represents an unused entry. For adding a new system call we need to identify one unused entry. For example index 69 contains an unused entry. We need 4 system calls for our 4 requirements SEM_INIT, SEM_UP, SEM_DOWN, </w:t>
-      </w:r>
-      <w:proofErr w:type="gramStart"/>
-      <w:r>
-        <w:rPr>
-          <w:rFonts w:ascii="Times New Roman" w:hAnsi="Times New Roman" w:cs="Times New Roman"/>
-          <w:sz w:val="24"/>
-          <w:szCs w:val="24"/>
-        </w:rPr>
-        <w:t>SEM</w:t>
-      </w:r>
-      <w:proofErr w:type="gramEnd"/>
-      <w:r>
-        <w:rPr>
-          <w:rFonts w:ascii="Times New Roman" w:hAnsi="Times New Roman" w:cs="Times New Roman"/>
-          <w:sz w:val="24"/>
-          <w:szCs w:val="24"/>
-        </w:rPr>
-        <w:t xml:space="preserve">_RELEASE. So we need to find 4 unused entries. For </w:t>
+      <w:r>
+        <w:rPr>
+          <w:rFonts w:ascii="Times New Roman" w:hAnsi="Times New Roman" w:cs="Times New Roman"/>
+          <w:sz w:val="24"/>
+          <w:szCs w:val="24"/>
+        </w:rPr>
+        <w:t xml:space="preserve"> represents an unused entry. For adding a new system call we need to identify one unused entry. For example index 69 contains an unused entry. We need 4 system calls for our 4 requirements SEM_INIT, SEM_UP, SEM_DOWN, SEM_RELEASE. So we need to find 4 unused entries. For </w:t>
       </w:r>
       <w:r>
         <w:rPr>
@@ -5458,25 +5190,7 @@
           <w:sz w:val="24"/>
           <w:szCs w:val="24"/>
         </w:rPr>
-        <w:t>/servers/</w:t>
-      </w:r>
-      <w:proofErr w:type="spellStart"/>
-      <w:r>
-        <w:rPr>
-          <w:rFonts w:ascii="Times New Roman" w:hAnsi="Times New Roman" w:cs="Times New Roman"/>
-          <w:sz w:val="24"/>
-          <w:szCs w:val="24"/>
-        </w:rPr>
-        <w:t>fs</w:t>
-      </w:r>
-      <w:proofErr w:type="spellEnd"/>
-      <w:r>
-        <w:rPr>
-          <w:rFonts w:ascii="Times New Roman" w:hAnsi="Times New Roman" w:cs="Times New Roman"/>
-          <w:sz w:val="24"/>
-          <w:szCs w:val="24"/>
-        </w:rPr>
-        <w:t>/</w:t>
+        <w:t>/servers/fs/</w:t>
       </w:r>
       <w:proofErr w:type="spellStart"/>
       <w:r>
@@ -5601,9 +5315,9 @@
           <w:sz w:val="24"/>
           <w:szCs w:val="24"/>
         </w:rPr>
-        <w:pict>
-          <v:shape id="_x0000_i1027" type="#_x0000_t75" style="width:361.5pt;height:86.25pt">
-            <v:imagedata r:id="rId11" o:title="proto"/>
+        <w:pict w14:anchorId="32331F02">
+          <v:shape id="_x0000_i1026" type="#_x0000_t75" style="width:361.65pt;height:86.25pt">
+            <v:imagedata r:id="rId12" o:title="proto"/>
           </v:shape>
         </w:pict>
       </w:r>
@@ -5822,7 +5536,8 @@
           <w:szCs w:val="28"/>
         </w:rPr>
       </w:pPr>
-      <w:proofErr w:type="gramStart"/>
+      <w:bookmarkStart w:id="0" w:name="_GoBack"/>
+      <w:bookmarkEnd w:id="0"/>
       <w:r>
         <w:rPr>
           <w:rFonts w:ascii="Times New Roman" w:hAnsi="Times New Roman" w:cs="Times New Roman"/>
@@ -5846,17 +5561,8 @@
           <w:sz w:val="28"/>
           <w:szCs w:val="28"/>
         </w:rPr>
-        <w:t xml:space="preserve">1  </w:t>
-      </w:r>
-      <w:r>
-        <w:rPr>
-          <w:rFonts w:ascii="Times New Roman" w:hAnsi="Times New Roman" w:cs="Times New Roman"/>
-          <w:sz w:val="28"/>
-          <w:szCs w:val="28"/>
-        </w:rPr>
-        <w:t>What</w:t>
-      </w:r>
-      <w:proofErr w:type="gramEnd"/>
+        <w:t>1 What</w:t>
+      </w:r>
       <w:r>
         <w:rPr>
           <w:rFonts w:ascii="Times New Roman" w:hAnsi="Times New Roman" w:cs="Times New Roman"/>
@@ -6023,23 +5729,13 @@
         <w:t>i</w:t>
       </w:r>
       <w:proofErr w:type="spellEnd"/>
-      <w:proofErr w:type="gramStart"/>
-      <w:r>
-        <w:rPr>
-          <w:rFonts w:ascii="Times New Roman" w:hAnsi="Times New Roman" w:cs="Times New Roman"/>
-          <w:sz w:val="24"/>
-          <w:szCs w:val="24"/>
-        </w:rPr>
-        <w:t>)Semaphore</w:t>
-      </w:r>
-      <w:proofErr w:type="gramEnd"/>
-      <w:r>
-        <w:rPr>
-          <w:rFonts w:ascii="Times New Roman" w:hAnsi="Times New Roman" w:cs="Times New Roman"/>
-          <w:sz w:val="24"/>
-          <w:szCs w:val="24"/>
-        </w:rPr>
-        <w:t xml:space="preserve"> id, (ii)Process</w:t>
+      <w:r>
+        <w:rPr>
+          <w:rFonts w:ascii="Times New Roman" w:hAnsi="Times New Roman" w:cs="Times New Roman"/>
+          <w:sz w:val="24"/>
+          <w:szCs w:val="24"/>
+        </w:rPr>
+        <w:t>)Semaphore id, (ii)Process</w:t>
       </w:r>
       <w:r>
         <w:rPr>
@@ -6481,59 +6177,23 @@
           <w:sz w:val="24"/>
           <w:szCs w:val="24"/>
         </w:rPr>
-        <w:t xml:space="preserve">ee or </w:t>
-      </w:r>
-      <w:proofErr w:type="gramStart"/>
-      <w:r>
-        <w:rPr>
-          <w:rFonts w:ascii="Times New Roman" w:hAnsi="Times New Roman" w:cs="Times New Roman"/>
-          <w:sz w:val="24"/>
-          <w:szCs w:val="24"/>
-        </w:rPr>
-        <w:t>not(</w:t>
-      </w:r>
-      <w:proofErr w:type="gramEnd"/>
-      <w:r>
-        <w:rPr>
-          <w:rFonts w:ascii="Times New Roman" w:hAnsi="Times New Roman" w:cs="Times New Roman"/>
-          <w:sz w:val="24"/>
-          <w:szCs w:val="24"/>
-        </w:rPr>
-        <w:t>count&gt;0</w:t>
-      </w:r>
-      <w:r>
-        <w:rPr>
-          <w:rFonts w:ascii="Times New Roman" w:hAnsi="Times New Roman" w:cs="Times New Roman"/>
-          <w:sz w:val="24"/>
-          <w:szCs w:val="24"/>
-        </w:rPr>
-        <w:t xml:space="preserve">). If the semaphore is </w:t>
-      </w:r>
-      <w:proofErr w:type="gramStart"/>
-      <w:r>
-        <w:rPr>
-          <w:rFonts w:ascii="Times New Roman" w:hAnsi="Times New Roman" w:cs="Times New Roman"/>
-          <w:sz w:val="24"/>
-          <w:szCs w:val="24"/>
-        </w:rPr>
-        <w:t>free</w:t>
-      </w:r>
-      <w:r>
-        <w:rPr>
-          <w:rFonts w:ascii="Times New Roman" w:hAnsi="Times New Roman" w:cs="Times New Roman"/>
-          <w:sz w:val="24"/>
-          <w:szCs w:val="24"/>
-        </w:rPr>
-        <w:t>(</w:t>
-      </w:r>
-      <w:proofErr w:type="gramEnd"/>
-      <w:r>
-        <w:rPr>
-          <w:rFonts w:ascii="Times New Roman" w:hAnsi="Times New Roman" w:cs="Times New Roman"/>
-          <w:sz w:val="24"/>
-          <w:szCs w:val="24"/>
-        </w:rPr>
-        <w:t>count&gt;0)</w:t>
+        <w:t>ee or not(count&gt;0</w:t>
+      </w:r>
+      <w:r>
+        <w:rPr>
+          <w:rFonts w:ascii="Times New Roman" w:hAnsi="Times New Roman" w:cs="Times New Roman"/>
+          <w:sz w:val="24"/>
+          <w:szCs w:val="24"/>
+        </w:rPr>
+        <w:t>). If the semaphore is free</w:t>
+      </w:r>
+      <w:r>
+        <w:rPr>
+          <w:rFonts w:ascii="Times New Roman" w:hAnsi="Times New Roman" w:cs="Times New Roman"/>
+          <w:sz w:val="24"/>
+          <w:szCs w:val="24"/>
+        </w:rPr>
+        <w:t>(count&gt;0)</w:t>
       </w:r>
       <w:r>
         <w:rPr>
@@ -7375,25 +7035,7 @@
           <w:sz w:val="24"/>
           <w:szCs w:val="24"/>
         </w:rPr>
-        <w:t>/</w:t>
-      </w:r>
-      <w:proofErr w:type="spellStart"/>
-      <w:r>
-        <w:rPr>
-          <w:rFonts w:ascii="Times New Roman" w:hAnsi="Times New Roman" w:cs="Times New Roman"/>
-          <w:sz w:val="24"/>
-          <w:szCs w:val="24"/>
-        </w:rPr>
-        <w:t>Makefile.in</w:t>
-      </w:r>
-      <w:proofErr w:type="spellEnd"/>
-      <w:r>
-        <w:rPr>
-          <w:rFonts w:ascii="Times New Roman" w:hAnsi="Times New Roman" w:cs="Times New Roman"/>
-          <w:sz w:val="24"/>
-          <w:szCs w:val="24"/>
-        </w:rPr>
-        <w:t>.</w:t>
+        <w:t>/Makefile.in.</w:t>
       </w:r>
     </w:p>
     <w:p>
@@ -7409,23 +7051,13 @@
           <w:szCs w:val="24"/>
         </w:rPr>
       </w:pPr>
-      <w:proofErr w:type="gramStart"/>
-      <w:r>
-        <w:rPr>
-          <w:rFonts w:ascii="Times New Roman" w:hAnsi="Times New Roman" w:cs="Times New Roman"/>
-          <w:sz w:val="24"/>
-          <w:szCs w:val="24"/>
-        </w:rPr>
-        <w:t>Issue the command “make</w:t>
-      </w:r>
-      <w:proofErr w:type="gramEnd"/>
-      <w:r>
-        <w:rPr>
-          <w:rFonts w:ascii="Times New Roman" w:hAnsi="Times New Roman" w:cs="Times New Roman"/>
-          <w:sz w:val="24"/>
-          <w:szCs w:val="24"/>
-        </w:rPr>
-        <w:t xml:space="preserve"> </w:t>
+      <w:r>
+        <w:rPr>
+          <w:rFonts w:ascii="Times New Roman" w:hAnsi="Times New Roman" w:cs="Times New Roman"/>
+          <w:sz w:val="24"/>
+          <w:szCs w:val="24"/>
+        </w:rPr>
+        <w:t xml:space="preserve">Issue the command “make </w:t>
       </w:r>
       <w:proofErr w:type="spellStart"/>
       <w:r>
@@ -7517,23 +7149,13 @@
           <w:szCs w:val="24"/>
         </w:rPr>
       </w:pPr>
-      <w:proofErr w:type="gramStart"/>
-      <w:r>
-        <w:rPr>
-          <w:rFonts w:ascii="Times New Roman" w:hAnsi="Times New Roman" w:cs="Times New Roman"/>
-          <w:sz w:val="24"/>
-          <w:szCs w:val="24"/>
-        </w:rPr>
-        <w:t>Issue the command “make</w:t>
-      </w:r>
-      <w:proofErr w:type="gramEnd"/>
-      <w:r>
-        <w:rPr>
-          <w:rFonts w:ascii="Times New Roman" w:hAnsi="Times New Roman" w:cs="Times New Roman"/>
-          <w:sz w:val="24"/>
-          <w:szCs w:val="24"/>
-        </w:rPr>
-        <w:t xml:space="preserve"> libraries”.</w:t>
+      <w:r>
+        <w:rPr>
+          <w:rFonts w:ascii="Times New Roman" w:hAnsi="Times New Roman" w:cs="Times New Roman"/>
+          <w:sz w:val="24"/>
+          <w:szCs w:val="24"/>
+        </w:rPr>
+        <w:t>Issue the command “make libraries”.</w:t>
       </w:r>
     </w:p>
     <w:p>
@@ -7768,7 +7390,6 @@
           <w:szCs w:val="24"/>
         </w:rPr>
       </w:pPr>
-      <w:proofErr w:type="gramStart"/>
       <w:r>
         <w:rPr>
           <w:rFonts w:ascii="Times New Roman" w:hAnsi="Times New Roman" w:cs="Times New Roman"/>
@@ -7885,7 +7506,6 @@
         </w:rPr>
         <w:t>.</w:t>
       </w:r>
-      <w:proofErr w:type="gramEnd"/>
     </w:p>
     <w:p>
       <w:pPr>
@@ -8749,16 +8369,32 @@
           <w:szCs w:val="28"/>
         </w:rPr>
       </w:pPr>
-      <w:proofErr w:type="gramStart"/>
       <w:r>
         <w:rPr>
           <w:rFonts w:ascii="Times New Roman" w:hAnsi="Times New Roman" w:cs="Times New Roman"/>
           <w:sz w:val="28"/>
           <w:szCs w:val="28"/>
         </w:rPr>
-        <w:t>Operating System Design and Implementation by Andrew.S.Tanenbaum.</w:t>
+        <w:t xml:space="preserve">Operating System Design and Implementation by </w:t>
+      </w:r>
+      <w:proofErr w:type="gramStart"/>
+      <w:r>
+        <w:rPr>
+          <w:rFonts w:ascii="Times New Roman" w:hAnsi="Times New Roman" w:cs="Times New Roman"/>
+          <w:sz w:val="28"/>
+          <w:szCs w:val="28"/>
+        </w:rPr>
+        <w:t>Andrew.S.Tanenbaum</w:t>
       </w:r>
       <w:proofErr w:type="gramEnd"/>
+      <w:r>
+        <w:rPr>
+          <w:rFonts w:ascii="Times New Roman" w:hAnsi="Times New Roman" w:cs="Times New Roman"/>
+          <w:sz w:val="28"/>
+          <w:szCs w:val="28"/>
+        </w:rPr>
+        <w:t>.</w:t>
+      </w:r>
     </w:p>
     <w:p>
       <w:pPr>
@@ -8789,7 +8425,7 @@
 </file>
 
 <file path=word/endnotes.xml><?xml version="1.0" encoding="utf-8"?>
-<w:endnotes xmlns:ve="http://schemas.openxmlformats.org/markup-compatibility/2006" xmlns:o="urn:schemas-microsoft-com:office:office" xmlns:r="http://schemas.openxmlformats.org/officeDocument/2006/relationships" xmlns:m="http://schemas.openxmlformats.org/officeDocument/2006/math" xmlns:v="urn:schemas-microsoft-com:vml" xmlns:wp="http://schemas.openxmlformats.org/drawingml/2006/wordprocessingDrawing" xmlns:w10="urn:schemas-microsoft-com:office:word" xmlns:w="http://schemas.openxmlformats.org/wordprocessingml/2006/main" xmlns:wne="http://schemas.microsoft.com/office/word/2006/wordml">
+<w:endnotes xmlns:wpc="http://schemas.microsoft.com/office/word/2010/wordprocessingCanvas" xmlns:mo="http://schemas.microsoft.com/office/mac/office/2008/main" xmlns:mc="http://schemas.openxmlformats.org/markup-compatibility/2006" xmlns:mv="urn:schemas-microsoft-com:mac:vml" xmlns:o="urn:schemas-microsoft-com:office:office" xmlns:r="http://schemas.openxmlformats.org/officeDocument/2006/relationships" xmlns:m="http://schemas.openxmlformats.org/officeDocument/2006/math" xmlns:v="urn:schemas-microsoft-com:vml" xmlns:wp14="http://schemas.microsoft.com/office/word/2010/wordprocessingDrawing" xmlns:wp="http://schemas.openxmlformats.org/drawingml/2006/wordprocessingDrawing" xmlns:w10="urn:schemas-microsoft-com:office:word" xmlns:w="http://schemas.openxmlformats.org/wordprocessingml/2006/main" xmlns:w14="http://schemas.microsoft.com/office/word/2010/wordml" xmlns:w15="http://schemas.microsoft.com/office/word/2012/wordml" xmlns:wpg="http://schemas.microsoft.com/office/word/2010/wordprocessingGroup" xmlns:wpi="http://schemas.microsoft.com/office/word/2010/wordprocessingInk" xmlns:wne="http://schemas.microsoft.com/office/word/2006/wordml" xmlns:wps="http://schemas.microsoft.com/office/word/2010/wordprocessingShape" mc:Ignorable="w14 w15 wp14">
   <w:endnote w:type="separator" w:id="-1">
     <w:p>
       <w:pPr>
@@ -8814,7 +8450,7 @@
 </file>
 
 <file path=word/footnotes.xml><?xml version="1.0" encoding="utf-8"?>
-<w:footnotes xmlns:ve="http://schemas.openxmlformats.org/markup-compatibility/2006" xmlns:o="urn:schemas-microsoft-com:office:office" xmlns:r="http://schemas.openxmlformats.org/officeDocument/2006/relationships" xmlns:m="http://schemas.openxmlformats.org/officeDocument/2006/math" xmlns:v="urn:schemas-microsoft-com:vml" xmlns:wp="http://schemas.openxmlformats.org/drawingml/2006/wordprocessingDrawing" xmlns:w10="urn:schemas-microsoft-com:office:word" xmlns:w="http://schemas.openxmlformats.org/wordprocessingml/2006/main" xmlns:wne="http://schemas.microsoft.com/office/word/2006/wordml">
+<w:footnotes xmlns:wpc="http://schemas.microsoft.com/office/word/2010/wordprocessingCanvas" xmlns:mo="http://schemas.microsoft.com/office/mac/office/2008/main" xmlns:mc="http://schemas.openxmlformats.org/markup-compatibility/2006" xmlns:mv="urn:schemas-microsoft-com:mac:vml" xmlns:o="urn:schemas-microsoft-com:office:office" xmlns:r="http://schemas.openxmlformats.org/officeDocument/2006/relationships" xmlns:m="http://schemas.openxmlformats.org/officeDocument/2006/math" xmlns:v="urn:schemas-microsoft-com:vml" xmlns:wp14="http://schemas.microsoft.com/office/word/2010/wordprocessingDrawing" xmlns:wp="http://schemas.openxmlformats.org/drawingml/2006/wordprocessingDrawing" xmlns:w10="urn:schemas-microsoft-com:office:word" xmlns:w="http://schemas.openxmlformats.org/wordprocessingml/2006/main" xmlns:w14="http://schemas.microsoft.com/office/word/2010/wordml" xmlns:w15="http://schemas.microsoft.com/office/word/2012/wordml" xmlns:wpg="http://schemas.microsoft.com/office/word/2010/wordprocessingGroup" xmlns:wpi="http://schemas.microsoft.com/office/word/2010/wordprocessingInk" xmlns:wne="http://schemas.microsoft.com/office/word/2006/wordml" xmlns:wps="http://schemas.microsoft.com/office/word/2010/wordprocessingShape" mc:Ignorable="w14 w15 wp14">
   <w:footnote w:type="separator" w:id="-1">
     <w:p>
       <w:pPr>
@@ -8839,7 +8475,7 @@
 </file>
 
 <file path=word/numbering.xml><?xml version="1.0" encoding="utf-8"?>
-<w:numbering xmlns:ve="http://schemas.openxmlformats.org/markup-compatibility/2006" xmlns:o="urn:schemas-microsoft-com:office:office" xmlns:r="http://schemas.openxmlformats.org/officeDocument/2006/relationships" xmlns:m="http://schemas.openxmlformats.org/officeDocument/2006/math" xmlns:v="urn:schemas-microsoft-com:vml" xmlns:wp="http://schemas.openxmlformats.org/drawingml/2006/wordprocessingDrawing" xmlns:w10="urn:schemas-microsoft-com:office:word" xmlns:w="http://schemas.openxmlformats.org/wordprocessingml/2006/main" xmlns:wne="http://schemas.microsoft.com/office/word/2006/wordml">
+<w:numbering xmlns:wpc="http://schemas.microsoft.com/office/word/2010/wordprocessingCanvas" xmlns:mo="http://schemas.microsoft.com/office/mac/office/2008/main" xmlns:mc="http://schemas.openxmlformats.org/markup-compatibility/2006" xmlns:mv="urn:schemas-microsoft-com:mac:vml" xmlns:o="urn:schemas-microsoft-com:office:office" xmlns:r="http://schemas.openxmlformats.org/officeDocument/2006/relationships" xmlns:m="http://schemas.openxmlformats.org/officeDocument/2006/math" xmlns:v="urn:schemas-microsoft-com:vml" xmlns:wp14="http://schemas.microsoft.com/office/word/2010/wordprocessingDrawing" xmlns:wp="http://schemas.openxmlformats.org/drawingml/2006/wordprocessingDrawing" xmlns:w10="urn:schemas-microsoft-com:office:word" xmlns:w="http://schemas.openxmlformats.org/wordprocessingml/2006/main" xmlns:w14="http://schemas.microsoft.com/office/word/2010/wordml" xmlns:w15="http://schemas.microsoft.com/office/word/2012/wordml" xmlns:wpg="http://schemas.microsoft.com/office/word/2010/wordprocessingGroup" xmlns:wpi="http://schemas.microsoft.com/office/word/2010/wordprocessingInk" xmlns:wne="http://schemas.microsoft.com/office/word/2006/wordml" xmlns:wps="http://schemas.microsoft.com/office/word/2010/wordprocessingShape" mc:Ignorable="w14 w15 wp14">
   <w:abstractNum w:abstractNumId="0">
     <w:nsid w:val="06120F4D"/>
     <w:multiLevelType w:val="hybridMultilevel"/>
@@ -11244,7 +10880,7 @@
 </file>
 
 <file path=word/styles.xml><?xml version="1.0" encoding="utf-8"?>
-<w:styles xmlns:r="http://schemas.openxmlformats.org/officeDocument/2006/relationships" xmlns:w="http://schemas.openxmlformats.org/wordprocessingml/2006/main">
+<w:styles xmlns:mc="http://schemas.openxmlformats.org/markup-compatibility/2006" xmlns:r="http://schemas.openxmlformats.org/officeDocument/2006/relationships" xmlns:w="http://schemas.openxmlformats.org/wordprocessingml/2006/main" xmlns:w14="http://schemas.microsoft.com/office/word/2010/wordml" xmlns:w15="http://schemas.microsoft.com/office/word/2012/wordml" mc:Ignorable="w14 w15">
   <w:docDefaults>
     <w:rPrDefault>
       <w:rPr>
@@ -11260,144 +10896,387 @@
       </w:pPr>
     </w:pPrDefault>
   </w:docDefaults>
-  <w:latentStyles w:defLockedState="0" w:defUIPriority="99" w:defSemiHidden="1" w:defUnhideWhenUsed="1" w:defQFormat="0" w:count="267">
-    <w:lsdException w:name="Normal" w:semiHidden="0" w:uiPriority="0" w:unhideWhenUsed="0" w:qFormat="1"/>
-    <w:lsdException w:name="heading 1" w:semiHidden="0" w:uiPriority="9" w:unhideWhenUsed="0" w:qFormat="1"/>
-    <w:lsdException w:name="heading 2" w:uiPriority="9" w:qFormat="1"/>
-    <w:lsdException w:name="heading 3" w:uiPriority="9" w:qFormat="1"/>
-    <w:lsdException w:name="heading 4" w:uiPriority="9" w:qFormat="1"/>
-    <w:lsdException w:name="heading 5" w:uiPriority="9" w:qFormat="1"/>
-    <w:lsdException w:name="heading 6" w:uiPriority="9" w:qFormat="1"/>
-    <w:lsdException w:name="heading 7" w:uiPriority="9" w:qFormat="1"/>
-    <w:lsdException w:name="heading 8" w:uiPriority="9" w:qFormat="1"/>
-    <w:lsdException w:name="heading 9" w:uiPriority="9" w:qFormat="1"/>
-    <w:lsdException w:name="toc 1" w:uiPriority="39"/>
-    <w:lsdException w:name="toc 2" w:uiPriority="39"/>
-    <w:lsdException w:name="toc 3" w:uiPriority="39"/>
-    <w:lsdException w:name="toc 4" w:uiPriority="39"/>
-    <w:lsdException w:name="toc 5" w:uiPriority="39"/>
-    <w:lsdException w:name="toc 6" w:uiPriority="39"/>
-    <w:lsdException w:name="toc 7" w:uiPriority="39"/>
-    <w:lsdException w:name="toc 8" w:uiPriority="39"/>
-    <w:lsdException w:name="toc 9" w:uiPriority="39"/>
-    <w:lsdException w:name="caption" w:uiPriority="35" w:qFormat="1"/>
-    <w:lsdException w:name="Title" w:semiHidden="0" w:uiPriority="10" w:unhideWhenUsed="0" w:qFormat="1"/>
-    <w:lsdException w:name="Default Paragraph Font" w:uiPriority="1"/>
-    <w:lsdException w:name="Subtitle" w:semiHidden="0" w:uiPriority="11" w:unhideWhenUsed="0" w:qFormat="1"/>
-    <w:lsdException w:name="Strong" w:semiHidden="0" w:uiPriority="22" w:unhideWhenUsed="0" w:qFormat="1"/>
-    <w:lsdException w:name="Emphasis" w:semiHidden="0" w:uiPriority="20" w:unhideWhenUsed="0" w:qFormat="1"/>
-    <w:lsdException w:name="Table Grid" w:semiHidden="0" w:uiPriority="59" w:unhideWhenUsed="0"/>
-    <w:lsdException w:name="Placeholder Text" w:unhideWhenUsed="0"/>
-    <w:lsdException w:name="No Spacing" w:semiHidden="0" w:uiPriority="1" w:unhideWhenUsed="0" w:qFormat="1"/>
-    <w:lsdException w:name="Light Shading" w:semiHidden="0" w:uiPriority="60" w:unhideWhenUsed="0"/>
-    <w:lsdException w:name="Light List" w:semiHidden="0" w:uiPriority="61" w:unhideWhenUsed="0"/>
-    <w:lsdException w:name="Light Grid" w:semiHidden="0" w:uiPriority="62" w:unhideWhenUsed="0"/>
-    <w:lsdException w:name="Medium Shading 1" w:semiHidden="0" w:uiPriority="63" w:unhideWhenUsed="0"/>
-    <w:lsdException w:name="Medium Shading 2" w:semiHidden="0" w:uiPriority="64" w:unhideWhenUsed="0"/>
-    <w:lsdException w:name="Medium List 1" w:semiHidden="0" w:uiPriority="65" w:unhideWhenUsed="0"/>
-    <w:lsdException w:name="Medium List 2" w:semiHidden="0" w:uiPriority="66" w:unhideWhenUsed="0"/>
-    <w:lsdException w:name="Medium Grid 1" w:semiHidden="0" w:uiPriority="67" w:unhideWhenUsed="0"/>
-    <w:lsdException w:name="Medium Grid 2" w:semiHidden="0" w:uiPriority="68" w:unhideWhenUsed="0"/>
-    <w:lsdException w:name="Medium Grid 3" w:semiHidden="0" w:uiPriority="69" w:unhideWhenUsed="0"/>
-    <w:lsdException w:name="Dark List" w:semiHidden="0" w:uiPriority="70" w:unhideWhenUsed="0"/>
-    <w:lsdException w:name="Colorful Shading" w:semiHidden="0" w:uiPriority="71" w:unhideWhenUsed="0"/>
-    <w:lsdException w:name="Colorful List" w:semiHidden="0" w:uiPriority="72" w:unhideWhenUsed="0"/>
-    <w:lsdException w:name="Colorful Grid" w:semiHidden="0" w:uiPriority="73" w:unhideWhenUsed="0"/>
-    <w:lsdException w:name="Light Shading Accent 1" w:semiHidden="0" w:uiPriority="60" w:unhideWhenUsed="0"/>
-    <w:lsdException w:name="Light List Accent 1" w:semiHidden="0" w:uiPriority="61" w:unhideWhenUsed="0"/>
-    <w:lsdException w:name="Light Grid Accent 1" w:semiHidden="0" w:uiPriority="62" w:unhideWhenUsed="0"/>
-    <w:lsdException w:name="Medium Shading 1 Accent 1" w:semiHidden="0" w:uiPriority="63" w:unhideWhenUsed="0"/>
-    <w:lsdException w:name="Medium Shading 2 Accent 1" w:semiHidden="0" w:uiPriority="64" w:unhideWhenUsed="0"/>
-    <w:lsdException w:name="Medium List 1 Accent 1" w:semiHidden="0" w:uiPriority="65" w:unhideWhenUsed="0"/>
-    <w:lsdException w:name="Revision" w:unhideWhenUsed="0"/>
-    <w:lsdException w:name="List Paragraph" w:semiHidden="0" w:uiPriority="34" w:unhideWhenUsed="0" w:qFormat="1"/>
-    <w:lsdException w:name="Quote" w:semiHidden="0" w:uiPriority="29" w:unhideWhenUsed="0" w:qFormat="1"/>
-    <w:lsdException w:name="Intense Quote" w:semiHidden="0" w:uiPriority="30" w:unhideWhenUsed="0" w:qFormat="1"/>
-    <w:lsdException w:name="Medium List 2 Accent 1" w:semiHidden="0" w:uiPriority="66" w:unhideWhenUsed="0"/>
-    <w:lsdException w:name="Medium Grid 1 Accent 1" w:semiHidden="0" w:uiPriority="67" w:unhideWhenUsed="0"/>
-    <w:lsdException w:name="Medium Grid 2 Accent 1" w:semiHidden="0" w:uiPriority="68" w:unhideWhenUsed="0"/>
-    <w:lsdException w:name="Medium Grid 3 Accent 1" w:semiHidden="0" w:uiPriority="69" w:unhideWhenUsed="0"/>
-    <w:lsdException w:name="Dark List Accent 1" w:semiHidden="0" w:uiPriority="70" w:unhideWhenUsed="0"/>
-    <w:lsdException w:name="Colorful Shading Accent 1" w:semiHidden="0" w:uiPriority="71" w:unhideWhenUsed="0"/>
-    <w:lsdException w:name="Colorful List Accent 1" w:semiHidden="0" w:uiPriority="72" w:unhideWhenUsed="0"/>
-    <w:lsdException w:name="Colorful Grid Accent 1" w:semiHidden="0" w:uiPriority="73" w:unhideWhenUsed="0"/>
-    <w:lsdException w:name="Light Shading Accent 2" w:semiHidden="0" w:uiPriority="60" w:unhideWhenUsed="0"/>
-    <w:lsdException w:name="Light List Accent 2" w:semiHidden="0" w:uiPriority="61" w:unhideWhenUsed="0"/>
-    <w:lsdException w:name="Light Grid Accent 2" w:semiHidden="0" w:uiPriority="62" w:unhideWhenUsed="0"/>
-    <w:lsdException w:name="Medium Shading 1 Accent 2" w:semiHidden="0" w:uiPriority="63" w:unhideWhenUsed="0"/>
-    <w:lsdException w:name="Medium Shading 2 Accent 2" w:semiHidden="0" w:uiPriority="64" w:unhideWhenUsed="0"/>
-    <w:lsdException w:name="Medium List 1 Accent 2" w:semiHidden="0" w:uiPriority="65" w:unhideWhenUsed="0"/>
-    <w:lsdException w:name="Medium List 2 Accent 2" w:semiHidden="0" w:uiPriority="66" w:unhideWhenUsed="0"/>
-    <w:lsdException w:name="Medium Grid 1 Accent 2" w:semiHidden="0" w:uiPriority="67" w:unhideWhenUsed="0"/>
-    <w:lsdException w:name="Medium Grid 2 Accent 2" w:semiHidden="0" w:uiPriority="68" w:unhideWhenUsed="0"/>
-    <w:lsdException w:name="Medium Grid 3 Accent 2" w:semiHidden="0" w:uiPriority="69" w:unhideWhenUsed="0"/>
-    <w:lsdException w:name="Dark List Accent 2" w:semiHidden="0" w:uiPriority="70" w:unhideWhenUsed="0"/>
-    <w:lsdException w:name="Colorful Shading Accent 2" w:semiHidden="0" w:uiPriority="71" w:unhideWhenUsed="0"/>
-    <w:lsdException w:name="Colorful List Accent 2" w:semiHidden="0" w:uiPriority="72" w:unhideWhenUsed="0"/>
-    <w:lsdException w:name="Colorful Grid Accent 2" w:semiHidden="0" w:uiPriority="73" w:unhideWhenUsed="0"/>
-    <w:lsdException w:name="Light Shading Accent 3" w:semiHidden="0" w:uiPriority="60" w:unhideWhenUsed="0"/>
-    <w:lsdException w:name="Light List Accent 3" w:semiHidden="0" w:uiPriority="61" w:unhideWhenUsed="0"/>
-    <w:lsdException w:name="Light Grid Accent 3" w:semiHidden="0" w:uiPriority="62" w:unhideWhenUsed="0"/>
-    <w:lsdException w:name="Medium Shading 1 Accent 3" w:semiHidden="0" w:uiPriority="63" w:unhideWhenUsed="0"/>
-    <w:lsdException w:name="Medium Shading 2 Accent 3" w:semiHidden="0" w:uiPriority="64" w:unhideWhenUsed="0"/>
-    <w:lsdException w:name="Medium List 1 Accent 3" w:semiHidden="0" w:uiPriority="65" w:unhideWhenUsed="0"/>
-    <w:lsdException w:name="Medium List 2 Accent 3" w:semiHidden="0" w:uiPriority="66" w:unhideWhenUsed="0"/>
-    <w:lsdException w:name="Medium Grid 1 Accent 3" w:semiHidden="0" w:uiPriority="67" w:unhideWhenUsed="0"/>
-    <w:lsdException w:name="Medium Grid 2 Accent 3" w:semiHidden="0" w:uiPriority="68" w:unhideWhenUsed="0"/>
-    <w:lsdException w:name="Medium Grid 3 Accent 3" w:semiHidden="0" w:uiPriority="69" w:unhideWhenUsed="0"/>
-    <w:lsdException w:name="Dark List Accent 3" w:semiHidden="0" w:uiPriority="70" w:unhideWhenUsed="0"/>
-    <w:lsdException w:name="Colorful Shading Accent 3" w:semiHidden="0" w:uiPriority="71" w:unhideWhenUsed="0"/>
-    <w:lsdException w:name="Colorful List Accent 3" w:semiHidden="0" w:uiPriority="72" w:unhideWhenUsed="0"/>
-    <w:lsdException w:name="Colorful Grid Accent 3" w:semiHidden="0" w:uiPriority="73" w:unhideWhenUsed="0"/>
-    <w:lsdException w:name="Light Shading Accent 4" w:semiHidden="0" w:uiPriority="60" w:unhideWhenUsed="0"/>
-    <w:lsdException w:name="Light List Accent 4" w:semiHidden="0" w:uiPriority="61" w:unhideWhenUsed="0"/>
-    <w:lsdException w:name="Light Grid Accent 4" w:semiHidden="0" w:uiPriority="62" w:unhideWhenUsed="0"/>
-    <w:lsdException w:name="Medium Shading 1 Accent 4" w:semiHidden="0" w:uiPriority="63" w:unhideWhenUsed="0"/>
-    <w:lsdException w:name="Medium Shading 2 Accent 4" w:semiHidden="0" w:uiPriority="64" w:unhideWhenUsed="0"/>
-    <w:lsdException w:name="Medium List 1 Accent 4" w:semiHidden="0" w:uiPriority="65" w:unhideWhenUsed="0"/>
-    <w:lsdException w:name="Medium List 2 Accent 4" w:semiHidden="0" w:uiPriority="66" w:unhideWhenUsed="0"/>
-    <w:lsdException w:name="Medium Grid 1 Accent 4" w:semiHidden="0" w:uiPriority="67" w:unhideWhenUsed="0"/>
-    <w:lsdException w:name="Medium Grid 2 Accent 4" w:semiHidden="0" w:uiPriority="68" w:unhideWhenUsed="0"/>
-    <w:lsdException w:name="Medium Grid 3 Accent 4" w:semiHidden="0" w:uiPriority="69" w:unhideWhenUsed="0"/>
-    <w:lsdException w:name="Dark List Accent 4" w:semiHidden="0" w:uiPriority="70" w:unhideWhenUsed="0"/>
-    <w:lsdException w:name="Colorful Shading Accent 4" w:semiHidden="0" w:uiPriority="71" w:unhideWhenUsed="0"/>
-    <w:lsdException w:name="Colorful List Accent 4" w:semiHidden="0" w:uiPriority="72" w:unhideWhenUsed="0"/>
-    <w:lsdException w:name="Colorful Grid Accent 4" w:semiHidden="0" w:uiPriority="73" w:unhideWhenUsed="0"/>
-    <w:lsdException w:name="Light Shading Accent 5" w:semiHidden="0" w:uiPriority="60" w:unhideWhenUsed="0"/>
-    <w:lsdException w:name="Light List Accent 5" w:semiHidden="0" w:uiPriority="61" w:unhideWhenUsed="0"/>
-    <w:lsdException w:name="Light Grid Accent 5" w:semiHidden="0" w:uiPriority="62" w:unhideWhenUsed="0"/>
-    <w:lsdException w:name="Medium Shading 1 Accent 5" w:semiHidden="0" w:uiPriority="63" w:unhideWhenUsed="0"/>
-    <w:lsdException w:name="Medium Shading 2 Accent 5" w:semiHidden="0" w:uiPriority="64" w:unhideWhenUsed="0"/>
-    <w:lsdException w:name="Medium List 1 Accent 5" w:semiHidden="0" w:uiPriority="65" w:unhideWhenUsed="0"/>
-    <w:lsdException w:name="Medium List 2 Accent 5" w:semiHidden="0" w:uiPriority="66" w:unhideWhenUsed="0"/>
-    <w:lsdException w:name="Medium Grid 1 Accent 5" w:semiHidden="0" w:uiPriority="67" w:unhideWhenUsed="0"/>
-    <w:lsdException w:name="Medium Grid 2 Accent 5" w:semiHidden="0" w:uiPriority="68" w:unhideWhenUsed="0"/>
-    <w:lsdException w:name="Medium Grid 3 Accent 5" w:semiHidden="0" w:uiPriority="69" w:unhideWhenUsed="0"/>
-    <w:lsdException w:name="Dark List Accent 5" w:semiHidden="0" w:uiPriority="70" w:unhideWhenUsed="0"/>
-    <w:lsdException w:name="Colorful Shading Accent 5" w:semiHidden="0" w:uiPriority="71" w:unhideWhenUsed="0"/>
-    <w:lsdException w:name="Colorful List Accent 5" w:semiHidden="0" w:uiPriority="72" w:unhideWhenUsed="0"/>
-    <w:lsdException w:name="Colorful Grid Accent 5" w:semiHidden="0" w:uiPriority="73" w:unhideWhenUsed="0"/>
-    <w:lsdException w:name="Light Shading Accent 6" w:semiHidden="0" w:uiPriority="60" w:unhideWhenUsed="0"/>
-    <w:lsdException w:name="Light List Accent 6" w:semiHidden="0" w:uiPriority="61" w:unhideWhenUsed="0"/>
-    <w:lsdException w:name="Light Grid Accent 6" w:semiHidden="0" w:uiPriority="62" w:unhideWhenUsed="0"/>
-    <w:lsdException w:name="Medium Shading 1 Accent 6" w:semiHidden="0" w:uiPriority="63" w:unhideWhenUsed="0"/>
-    <w:lsdException w:name="Medium Shading 2 Accent 6" w:semiHidden="0" w:uiPriority="64" w:unhideWhenUsed="0"/>
-    <w:lsdException w:name="Medium List 1 Accent 6" w:semiHidden="0" w:uiPriority="65" w:unhideWhenUsed="0"/>
-    <w:lsdException w:name="Medium List 2 Accent 6" w:semiHidden="0" w:uiPriority="66" w:unhideWhenUsed="0"/>
-    <w:lsdException w:name="Medium Grid 1 Accent 6" w:semiHidden="0" w:uiPriority="67" w:unhideWhenUsed="0"/>
-    <w:lsdException w:name="Medium Grid 2 Accent 6" w:semiHidden="0" w:uiPriority="68" w:unhideWhenUsed="0"/>
-    <w:lsdException w:name="Medium Grid 3 Accent 6" w:semiHidden="0" w:uiPriority="69" w:unhideWhenUsed="0"/>
-    <w:lsdException w:name="Dark List Accent 6" w:semiHidden="0" w:uiPriority="70" w:unhideWhenUsed="0"/>
-    <w:lsdException w:name="Colorful Shading Accent 6" w:semiHidden="0" w:uiPriority="71" w:unhideWhenUsed="0"/>
-    <w:lsdException w:name="Colorful List Accent 6" w:semiHidden="0" w:uiPriority="72" w:unhideWhenUsed="0"/>
-    <w:lsdException w:name="Colorful Grid Accent 6" w:semiHidden="0" w:uiPriority="73" w:unhideWhenUsed="0"/>
-    <w:lsdException w:name="Subtle Emphasis" w:semiHidden="0" w:uiPriority="19" w:unhideWhenUsed="0" w:qFormat="1"/>
-    <w:lsdException w:name="Intense Emphasis" w:semiHidden="0" w:uiPriority="21" w:unhideWhenUsed="0" w:qFormat="1"/>
-    <w:lsdException w:name="Subtle Reference" w:semiHidden="0" w:uiPriority="31" w:unhideWhenUsed="0" w:qFormat="1"/>
-    <w:lsdException w:name="Intense Reference" w:semiHidden="0" w:uiPriority="32" w:unhideWhenUsed="0" w:qFormat="1"/>
-    <w:lsdException w:name="Book Title" w:semiHidden="0" w:uiPriority="33" w:unhideWhenUsed="0" w:qFormat="1"/>
-    <w:lsdException w:name="Bibliography" w:uiPriority="37"/>
-    <w:lsdException w:name="TOC Heading" w:uiPriority="39" w:qFormat="1"/>
+  <w:latentStyles w:defLockedState="0" w:defUIPriority="99" w:defSemiHidden="0" w:defUnhideWhenUsed="0" w:defQFormat="0" w:count="380">
+    <w:lsdException w:name="Normal" w:uiPriority="0" w:qFormat="1"/>
+    <w:lsdException w:name="heading 1" w:uiPriority="9" w:qFormat="1"/>
+    <w:lsdException w:name="heading 2" w:semiHidden="1" w:uiPriority="9" w:unhideWhenUsed="1" w:qFormat="1"/>
+    <w:lsdException w:name="heading 3" w:semiHidden="1" w:uiPriority="9" w:unhideWhenUsed="1" w:qFormat="1"/>
+    <w:lsdException w:name="heading 4" w:semiHidden="1" w:uiPriority="9" w:unhideWhenUsed="1" w:qFormat="1"/>
+    <w:lsdException w:name="heading 5" w:semiHidden="1" w:uiPriority="9" w:unhideWhenUsed="1" w:qFormat="1"/>
+    <w:lsdException w:name="heading 6" w:semiHidden="1" w:uiPriority="9" w:unhideWhenUsed="1" w:qFormat="1"/>
+    <w:lsdException w:name="heading 7" w:semiHidden="1" w:uiPriority="9" w:unhideWhenUsed="1" w:qFormat="1"/>
+    <w:lsdException w:name="heading 8" w:semiHidden="1" w:uiPriority="9" w:unhideWhenUsed="1" w:qFormat="1"/>
+    <w:lsdException w:name="heading 9" w:semiHidden="1" w:uiPriority="9" w:unhideWhenUsed="1" w:qFormat="1"/>
+    <w:lsdException w:name="index 1" w:semiHidden="1" w:unhideWhenUsed="1"/>
+    <w:lsdException w:name="index 2" w:semiHidden="1" w:unhideWhenUsed="1"/>
+    <w:lsdException w:name="index 3" w:semiHidden="1" w:unhideWhenUsed="1"/>
+    <w:lsdException w:name="index 4" w:semiHidden="1" w:unhideWhenUsed="1"/>
+    <w:lsdException w:name="index 5" w:semiHidden="1" w:unhideWhenUsed="1"/>
+    <w:lsdException w:name="index 6" w:semiHidden="1" w:unhideWhenUsed="1"/>
+    <w:lsdException w:name="index 7" w:semiHidden="1" w:unhideWhenUsed="1"/>
+    <w:lsdException w:name="index 8" w:semiHidden="1" w:unhideWhenUsed="1"/>
+    <w:lsdException w:name="index 9" w:semiHidden="1" w:unhideWhenUsed="1"/>
+    <w:lsdException w:name="toc 1" w:semiHidden="1" w:uiPriority="39" w:unhideWhenUsed="1"/>
+    <w:lsdException w:name="toc 2" w:semiHidden="1" w:uiPriority="39" w:unhideWhenUsed="1"/>
+    <w:lsdException w:name="toc 3" w:semiHidden="1" w:uiPriority="39" w:unhideWhenUsed="1"/>
+    <w:lsdException w:name="toc 4" w:semiHidden="1" w:uiPriority="39" w:unhideWhenUsed="1"/>
+    <w:lsdException w:name="toc 5" w:semiHidden="1" w:uiPriority="39" w:unhideWhenUsed="1"/>
+    <w:lsdException w:name="toc 6" w:semiHidden="1" w:uiPriority="39" w:unhideWhenUsed="1"/>
+    <w:lsdException w:name="toc 7" w:semiHidden="1" w:uiPriority="39" w:unhideWhenUsed="1"/>
+    <w:lsdException w:name="toc 8" w:semiHidden="1" w:uiPriority="39" w:unhideWhenUsed="1"/>
+    <w:lsdException w:name="toc 9" w:semiHidden="1" w:uiPriority="39" w:unhideWhenUsed="1"/>
+    <w:lsdException w:name="Normal Indent" w:semiHidden="1" w:unhideWhenUsed="1"/>
+    <w:lsdException w:name="footnote text" w:semiHidden="1" w:unhideWhenUsed="1"/>
+    <w:lsdException w:name="annotation text" w:semiHidden="1" w:unhideWhenUsed="1"/>
+    <w:lsdException w:name="header" w:semiHidden="1" w:unhideWhenUsed="1"/>
+    <w:lsdException w:name="footer" w:semiHidden="1" w:unhideWhenUsed="1"/>
+    <w:lsdException w:name="index heading" w:semiHidden="1" w:unhideWhenUsed="1"/>
+    <w:lsdException w:name="caption" w:semiHidden="1" w:uiPriority="35" w:unhideWhenUsed="1" w:qFormat="1"/>
+    <w:lsdException w:name="table of figures" w:semiHidden="1" w:unhideWhenUsed="1"/>
+    <w:lsdException w:name="envelope address" w:semiHidden="1" w:unhideWhenUsed="1"/>
+    <w:lsdException w:name="envelope return" w:semiHidden="1" w:unhideWhenUsed="1"/>
+    <w:lsdException w:name="footnote reference" w:semiHidden="1" w:unhideWhenUsed="1"/>
+    <w:lsdException w:name="annotation reference" w:semiHidden="1" w:unhideWhenUsed="1"/>
+    <w:lsdException w:name="line number" w:semiHidden="1" w:unhideWhenUsed="1"/>
+    <w:lsdException w:name="page number" w:semiHidden="1" w:unhideWhenUsed="1"/>
+    <w:lsdException w:name="endnote reference" w:semiHidden="1" w:unhideWhenUsed="1"/>
+    <w:lsdException w:name="endnote text" w:semiHidden="1" w:unhideWhenUsed="1"/>
+    <w:lsdException w:name="table of authorities" w:semiHidden="1" w:unhideWhenUsed="1"/>
+    <w:lsdException w:name="macro" w:semiHidden="1" w:unhideWhenUsed="1"/>
+    <w:lsdException w:name="toa heading" w:semiHidden="1" w:unhideWhenUsed="1"/>
+    <w:lsdException w:name="List" w:semiHidden="1" w:unhideWhenUsed="1"/>
+    <w:lsdException w:name="List Bullet" w:semiHidden="1" w:unhideWhenUsed="1"/>
+    <w:lsdException w:name="List Number" w:semiHidden="1" w:unhideWhenUsed="1"/>
+    <w:lsdException w:name="List 2" w:semiHidden="1" w:unhideWhenUsed="1"/>
+    <w:lsdException w:name="List 3" w:semiHidden="1" w:unhideWhenUsed="1"/>
+    <w:lsdException w:name="List 4" w:semiHidden="1" w:unhideWhenUsed="1"/>
+    <w:lsdException w:name="List 5" w:semiHidden="1" w:unhideWhenUsed="1"/>
+    <w:lsdException w:name="List Bullet 2" w:semiHidden="1" w:unhideWhenUsed="1"/>
+    <w:lsdException w:name="List Bullet 3" w:semiHidden="1" w:unhideWhenUsed="1"/>
+    <w:lsdException w:name="List Bullet 4" w:semiHidden="1" w:unhideWhenUsed="1"/>
+    <w:lsdException w:name="List Bullet 5" w:semiHidden="1" w:unhideWhenUsed="1"/>
+    <w:lsdException w:name="List Number 2" w:semiHidden="1" w:unhideWhenUsed="1"/>
+    <w:lsdException w:name="List Number 3" w:semiHidden="1" w:unhideWhenUsed="1"/>
+    <w:lsdException w:name="List Number 4" w:semiHidden="1" w:unhideWhenUsed="1"/>
+    <w:lsdException w:name="List Number 5" w:semiHidden="1" w:unhideWhenUsed="1"/>
+    <w:lsdException w:name="Title" w:uiPriority="10" w:qFormat="1"/>
+    <w:lsdException w:name="Closing" w:semiHidden="1" w:unhideWhenUsed="1"/>
+    <w:lsdException w:name="Signature" w:semiHidden="1" w:unhideWhenUsed="1"/>
+    <w:lsdException w:name="Default Paragraph Font" w:semiHidden="1" w:uiPriority="1" w:unhideWhenUsed="1"/>
+    <w:lsdException w:name="Body Text" w:semiHidden="1" w:unhideWhenUsed="1"/>
+    <w:lsdException w:name="Body Text Indent" w:semiHidden="1" w:unhideWhenUsed="1"/>
+    <w:lsdException w:name="List Continue" w:semiHidden="1" w:unhideWhenUsed="1"/>
+    <w:lsdException w:name="List Continue 2" w:semiHidden="1" w:unhideWhenUsed="1"/>
+    <w:lsdException w:name="List Continue 3" w:semiHidden="1" w:unhideWhenUsed="1"/>
+    <w:lsdException w:name="List Continue 4" w:semiHidden="1" w:unhideWhenUsed="1"/>
+    <w:lsdException w:name="List Continue 5" w:semiHidden="1" w:unhideWhenUsed="1"/>
+    <w:lsdException w:name="Message Header" w:semiHidden="1" w:unhideWhenUsed="1"/>
+    <w:lsdException w:name="Subtitle" w:uiPriority="11" w:qFormat="1"/>
+    <w:lsdException w:name="Salutation" w:semiHidden="1" w:unhideWhenUsed="1"/>
+    <w:lsdException w:name="Date" w:semiHidden="1" w:unhideWhenUsed="1"/>
+    <w:lsdException w:name="Body Text First Indent" w:semiHidden="1" w:unhideWhenUsed="1"/>
+    <w:lsdException w:name="Body Text First Indent 2" w:semiHidden="1" w:unhideWhenUsed="1"/>
+    <w:lsdException w:name="Note Heading" w:semiHidden="1" w:unhideWhenUsed="1"/>
+    <w:lsdException w:name="Body Text 2" w:semiHidden="1" w:unhideWhenUsed="1"/>
+    <w:lsdException w:name="Body Text 3" w:semiHidden="1" w:unhideWhenUsed="1"/>
+    <w:lsdException w:name="Body Text Indent 2" w:semiHidden="1" w:unhideWhenUsed="1"/>
+    <w:lsdException w:name="Body Text Indent 3" w:semiHidden="1" w:unhideWhenUsed="1"/>
+    <w:lsdException w:name="Block Text" w:semiHidden="1" w:unhideWhenUsed="1"/>
+    <w:lsdException w:name="Hyperlink" w:semiHidden="1" w:unhideWhenUsed="1"/>
+    <w:lsdException w:name="FollowedHyperlink" w:semiHidden="1" w:unhideWhenUsed="1"/>
+    <w:lsdException w:name="Strong" w:uiPriority="22" w:qFormat="1"/>
+    <w:lsdException w:name="Emphasis" w:uiPriority="20" w:qFormat="1"/>
+    <w:lsdException w:name="Document Map" w:semiHidden="1" w:unhideWhenUsed="1"/>
+    <w:lsdException w:name="Plain Text" w:semiHidden="1" w:unhideWhenUsed="1"/>
+    <w:lsdException w:name="E-mail Signature" w:semiHidden="1" w:unhideWhenUsed="1"/>
+    <w:lsdException w:name="HTML Top of Form" w:semiHidden="1" w:unhideWhenUsed="1"/>
+    <w:lsdException w:name="HTML Bottom of Form" w:semiHidden="1" w:unhideWhenUsed="1"/>
+    <w:lsdException w:name="Normal (Web)" w:semiHidden="1" w:unhideWhenUsed="1"/>
+    <w:lsdException w:name="HTML Acronym" w:semiHidden="1" w:unhideWhenUsed="1"/>
+    <w:lsdException w:name="HTML Address" w:semiHidden="1" w:unhideWhenUsed="1"/>
+    <w:lsdException w:name="HTML Cite" w:semiHidden="1" w:unhideWhenUsed="1"/>
+    <w:lsdException w:name="HTML Code" w:semiHidden="1" w:unhideWhenUsed="1"/>
+    <w:lsdException w:name="HTML Definition" w:semiHidden="1" w:unhideWhenUsed="1"/>
+    <w:lsdException w:name="HTML Keyboard" w:semiHidden="1" w:unhideWhenUsed="1"/>
+    <w:lsdException w:name="HTML Preformatted" w:semiHidden="1" w:unhideWhenUsed="1"/>
+    <w:lsdException w:name="HTML Sample" w:semiHidden="1" w:unhideWhenUsed="1"/>
+    <w:lsdException w:name="HTML Typewriter" w:semiHidden="1" w:unhideWhenUsed="1"/>
+    <w:lsdException w:name="HTML Variable" w:semiHidden="1" w:unhideWhenUsed="1"/>
+    <w:lsdException w:name="Normal Table" w:semiHidden="1" w:unhideWhenUsed="1"/>
+    <w:lsdException w:name="annotation subject" w:semiHidden="1" w:unhideWhenUsed="1"/>
+    <w:lsdException w:name="No List" w:semiHidden="1" w:unhideWhenUsed="1"/>
+    <w:lsdException w:name="Outline List 1" w:semiHidden="1" w:unhideWhenUsed="1"/>
+    <w:lsdException w:name="Outline List 2" w:semiHidden="1" w:unhideWhenUsed="1"/>
+    <w:lsdException w:name="Outline List 3" w:semiHidden="1" w:unhideWhenUsed="1"/>
+    <w:lsdException w:name="Table Simple 1" w:semiHidden="1" w:unhideWhenUsed="1"/>
+    <w:lsdException w:name="Table Simple 2" w:semiHidden="1" w:unhideWhenUsed="1"/>
+    <w:lsdException w:name="Table Simple 3" w:semiHidden="1" w:unhideWhenUsed="1"/>
+    <w:lsdException w:name="Table Classic 1" w:semiHidden="1" w:unhideWhenUsed="1"/>
+    <w:lsdException w:name="Table Classic 2" w:semiHidden="1" w:unhideWhenUsed="1"/>
+    <w:lsdException w:name="Table Classic 3" w:semiHidden="1" w:unhideWhenUsed="1"/>
+    <w:lsdException w:name="Table Classic 4" w:semiHidden="1" w:unhideWhenUsed="1"/>
+    <w:lsdException w:name="Table Colorful 1" w:semiHidden="1" w:unhideWhenUsed="1"/>
+    <w:lsdException w:name="Table Colorful 2" w:semiHidden="1" w:unhideWhenUsed="1"/>
+    <w:lsdException w:name="Table Colorful 3" w:semiHidden="1" w:unhideWhenUsed="1"/>
+    <w:lsdException w:name="Table Columns 1" w:semiHidden="1" w:unhideWhenUsed="1"/>
+    <w:lsdException w:name="Table Columns 2" w:semiHidden="1" w:unhideWhenUsed="1"/>
+    <w:lsdException w:name="Table Columns 3" w:semiHidden="1" w:unhideWhenUsed="1"/>
+    <w:lsdException w:name="Table Columns 4" w:semiHidden="1" w:unhideWhenUsed="1"/>
+    <w:lsdException w:name="Table Columns 5" w:semiHidden="1" w:unhideWhenUsed="1"/>
+    <w:lsdException w:name="Table Grid 1" w:semiHidden="1" w:unhideWhenUsed="1"/>
+    <w:lsdException w:name="Table Grid 2" w:semiHidden="1" w:unhideWhenUsed="1"/>
+    <w:lsdException w:name="Table Grid 3" w:semiHidden="1" w:unhideWhenUsed="1"/>
+    <w:lsdException w:name="Table Grid 4" w:semiHidden="1" w:unhideWhenUsed="1"/>
+    <w:lsdException w:name="Table Grid 5" w:semiHidden="1" w:unhideWhenUsed="1"/>
+    <w:lsdException w:name="Table Grid 6" w:semiHidden="1" w:unhideWhenUsed="1"/>
+    <w:lsdException w:name="Table Grid 7" w:semiHidden="1" w:unhideWhenUsed="1"/>
+    <w:lsdException w:name="Table Grid 8" w:semiHidden="1" w:unhideWhenUsed="1"/>
+    <w:lsdException w:name="Table List 1" w:semiHidden="1" w:unhideWhenUsed="1"/>
+    <w:lsdException w:name="Table List 2" w:semiHidden="1" w:unhideWhenUsed="1"/>
+    <w:lsdException w:name="Table List 3" w:semiHidden="1" w:unhideWhenUsed="1"/>
+    <w:lsdException w:name="Table List 4" w:semiHidden="1" w:unhideWhenUsed="1"/>
+    <w:lsdException w:name="Table List 5" w:semiHidden="1" w:unhideWhenUsed="1"/>
+    <w:lsdException w:name="Table List 6" w:semiHidden="1" w:unhideWhenUsed="1"/>
+    <w:lsdException w:name="Table List 7" w:semiHidden="1" w:unhideWhenUsed="1"/>
+    <w:lsdException w:name="Table List 8" w:semiHidden="1" w:unhideWhenUsed="1"/>
+    <w:lsdException w:name="Table 3D effects 1" w:semiHidden="1" w:unhideWhenUsed="1"/>
+    <w:lsdException w:name="Table 3D effects 2" w:semiHidden="1" w:unhideWhenUsed="1"/>
+    <w:lsdException w:name="Table 3D effects 3" w:semiHidden="1" w:unhideWhenUsed="1"/>
+    <w:lsdException w:name="Table Contemporary" w:semiHidden="1" w:unhideWhenUsed="1"/>
+    <w:lsdException w:name="Table Elegant" w:semiHidden="1" w:unhideWhenUsed="1"/>
+    <w:lsdException w:name="Table Professional" w:semiHidden="1" w:unhideWhenUsed="1"/>
+    <w:lsdException w:name="Table Subtle 1" w:semiHidden="1" w:unhideWhenUsed="1"/>
+    <w:lsdException w:name="Table Subtle 2" w:semiHidden="1" w:unhideWhenUsed="1"/>
+    <w:lsdException w:name="Table Web 1" w:semiHidden="1" w:unhideWhenUsed="1"/>
+    <w:lsdException w:name="Table Web 2" w:semiHidden="1" w:unhideWhenUsed="1"/>
+    <w:lsdException w:name="Table Web 3" w:semiHidden="1" w:unhideWhenUsed="1"/>
+    <w:lsdException w:name="Balloon Text" w:semiHidden="1" w:unhideWhenUsed="1"/>
+    <w:lsdException w:name="Table Grid" w:uiPriority="59"/>
+    <w:lsdException w:name="Table Theme" w:semiHidden="1" w:unhideWhenUsed="1"/>
+    <w:lsdException w:name="Note Level 1" w:semiHidden="1" w:unhideWhenUsed="1"/>
+    <w:lsdException w:name="Note Level 2" w:semiHidden="1" w:unhideWhenUsed="1"/>
+    <w:lsdException w:name="Note Level 3" w:semiHidden="1" w:unhideWhenUsed="1"/>
+    <w:lsdException w:name="Note Level 4" w:semiHidden="1" w:unhideWhenUsed="1"/>
+    <w:lsdException w:name="Note Level 5" w:semiHidden="1" w:unhideWhenUsed="1"/>
+    <w:lsdException w:name="Note Level 6" w:semiHidden="1" w:unhideWhenUsed="1"/>
+    <w:lsdException w:name="Note Level 7" w:semiHidden="1" w:unhideWhenUsed="1"/>
+    <w:lsdException w:name="Note Level 8" w:semiHidden="1" w:unhideWhenUsed="1"/>
+    <w:lsdException w:name="Note Level 9" w:semiHidden="1" w:unhideWhenUsed="1"/>
+    <w:lsdException w:name="Placeholder Text" w:semiHidden="1"/>
+    <w:lsdException w:name="No Spacing" w:uiPriority="1" w:qFormat="1"/>
+    <w:lsdException w:name="Light Shading" w:uiPriority="60"/>
+    <w:lsdException w:name="Light List" w:uiPriority="61"/>
+    <w:lsdException w:name="Light Grid" w:uiPriority="62"/>
+    <w:lsdException w:name="Medium Shading 1" w:uiPriority="63"/>
+    <w:lsdException w:name="Medium Shading 2" w:uiPriority="64"/>
+    <w:lsdException w:name="Medium List 1" w:uiPriority="65"/>
+    <w:lsdException w:name="Medium List 2" w:uiPriority="66"/>
+    <w:lsdException w:name="Medium Grid 1" w:uiPriority="67"/>
+    <w:lsdException w:name="Medium Grid 2" w:uiPriority="68"/>
+    <w:lsdException w:name="Medium Grid 3" w:uiPriority="69"/>
+    <w:lsdException w:name="Dark List" w:uiPriority="70"/>
+    <w:lsdException w:name="Colorful Shading" w:uiPriority="71"/>
+    <w:lsdException w:name="Colorful List" w:uiPriority="72"/>
+    <w:lsdException w:name="Colorful Grid" w:uiPriority="73"/>
+    <w:lsdException w:name="Light Shading Accent 1" w:uiPriority="60"/>
+    <w:lsdException w:name="Light List Accent 1" w:uiPriority="61"/>
+    <w:lsdException w:name="Light Grid Accent 1" w:uiPriority="62"/>
+    <w:lsdException w:name="Medium Shading 1 Accent 1" w:uiPriority="63"/>
+    <w:lsdException w:name="Medium Shading 2 Accent 1" w:uiPriority="64"/>
+    <w:lsdException w:name="Medium List 1 Accent 1" w:uiPriority="65"/>
+    <w:lsdException w:name="Revision" w:semiHidden="1"/>
+    <w:lsdException w:name="List Paragraph" w:uiPriority="34" w:qFormat="1"/>
+    <w:lsdException w:name="Quote" w:uiPriority="29" w:qFormat="1"/>
+    <w:lsdException w:name="Intense Quote" w:uiPriority="30" w:qFormat="1"/>
+    <w:lsdException w:name="Medium List 2 Accent 1" w:uiPriority="66"/>
+    <w:lsdException w:name="Medium Grid 1 Accent 1" w:uiPriority="67"/>
+    <w:lsdException w:name="Medium Grid 2 Accent 1" w:uiPriority="68"/>
+    <w:lsdException w:name="Medium Grid 3 Accent 1" w:uiPriority="69"/>
+    <w:lsdException w:name="Dark List Accent 1" w:uiPriority="70"/>
+    <w:lsdException w:name="Colorful Shading Accent 1" w:uiPriority="71"/>
+    <w:lsdException w:name="Colorful List Accent 1" w:uiPriority="72"/>
+    <w:lsdException w:name="Colorful Grid Accent 1" w:uiPriority="73"/>
+    <w:lsdException w:name="Light Shading Accent 2" w:uiPriority="60"/>
+    <w:lsdException w:name="Light List Accent 2" w:uiPriority="61"/>
+    <w:lsdException w:name="Light Grid Accent 2" w:uiPriority="62"/>
+    <w:lsdException w:name="Medium Shading 1 Accent 2" w:uiPriority="63"/>
+    <w:lsdException w:name="Medium Shading 2 Accent 2" w:uiPriority="64"/>
+    <w:lsdException w:name="Medium List 1 Accent 2" w:uiPriority="65"/>
+    <w:lsdException w:name="Medium List 2 Accent 2" w:uiPriority="66"/>
+    <w:lsdException w:name="Medium Grid 1 Accent 2" w:uiPriority="67"/>
+    <w:lsdException w:name="Medium Grid 2 Accent 2" w:uiPriority="68"/>
+    <w:lsdException w:name="Medium Grid 3 Accent 2" w:uiPriority="69"/>
+    <w:lsdException w:name="Dark List Accent 2" w:uiPriority="70"/>
+    <w:lsdException w:name="Colorful Shading Accent 2" w:uiPriority="71"/>
+    <w:lsdException w:name="Colorful List Accent 2" w:uiPriority="72"/>
+    <w:lsdException w:name="Colorful Grid Accent 2" w:uiPriority="73"/>
+    <w:lsdException w:name="Light Shading Accent 3" w:uiPriority="60"/>
+    <w:lsdException w:name="Light List Accent 3" w:uiPriority="61"/>
+    <w:lsdException w:name="Light Grid Accent 3" w:uiPriority="62"/>
+    <w:lsdException w:name="Medium Shading 1 Accent 3" w:uiPriority="63"/>
+    <w:lsdException w:name="Medium Shading 2 Accent 3" w:uiPriority="64"/>
+    <w:lsdException w:name="Medium List 1 Accent 3" w:uiPriority="65"/>
+    <w:lsdException w:name="Medium List 2 Accent 3" w:uiPriority="66"/>
+    <w:lsdException w:name="Medium Grid 1 Accent 3" w:uiPriority="67"/>
+    <w:lsdException w:name="Medium Grid 2 Accent 3" w:uiPriority="68"/>
+    <w:lsdException w:name="Medium Grid 3 Accent 3" w:uiPriority="69"/>
+    <w:lsdException w:name="Dark List Accent 3" w:uiPriority="70"/>
+    <w:lsdException w:name="Colorful Shading Accent 3" w:uiPriority="71"/>
+    <w:lsdException w:name="Colorful List Accent 3" w:uiPriority="72"/>
+    <w:lsdException w:name="Colorful Grid Accent 3" w:uiPriority="73"/>
+    <w:lsdException w:name="Light Shading Accent 4" w:uiPriority="60"/>
+    <w:lsdException w:name="Light List Accent 4" w:uiPriority="61"/>
+    <w:lsdException w:name="Light Grid Accent 4" w:uiPriority="62"/>
+    <w:lsdException w:name="Medium Shading 1 Accent 4" w:uiPriority="63"/>
+    <w:lsdException w:name="Medium Shading 2 Accent 4" w:uiPriority="64"/>
+    <w:lsdException w:name="Medium List 1 Accent 4" w:uiPriority="65"/>
+    <w:lsdException w:name="Medium List 2 Accent 4" w:uiPriority="66"/>
+    <w:lsdException w:name="Medium Grid 1 Accent 4" w:uiPriority="67"/>
+    <w:lsdException w:name="Medium Grid 2 Accent 4" w:uiPriority="68"/>
+    <w:lsdException w:name="Medium Grid 3 Accent 4" w:uiPriority="69"/>
+    <w:lsdException w:name="Dark List Accent 4" w:uiPriority="70"/>
+    <w:lsdException w:name="Colorful Shading Accent 4" w:uiPriority="71"/>
+    <w:lsdException w:name="Colorful List Accent 4" w:uiPriority="72"/>
+    <w:lsdException w:name="Colorful Grid Accent 4" w:uiPriority="73"/>
+    <w:lsdException w:name="Light Shading Accent 5" w:uiPriority="60"/>
+    <w:lsdException w:name="Light List Accent 5" w:uiPriority="61"/>
+    <w:lsdException w:name="Light Grid Accent 5" w:uiPriority="62"/>
+    <w:lsdException w:name="Medium Shading 1 Accent 5" w:uiPriority="63"/>
+    <w:lsdException w:name="Medium Shading 2 Accent 5" w:uiPriority="64"/>
+    <w:lsdException w:name="Medium List 1 Accent 5" w:uiPriority="65"/>
+    <w:lsdException w:name="Medium List 2 Accent 5" w:uiPriority="66"/>
+    <w:lsdException w:name="Medium Grid 1 Accent 5" w:uiPriority="67"/>
+    <w:lsdException w:name="Medium Grid 2 Accent 5" w:uiPriority="68"/>
+    <w:lsdException w:name="Medium Grid 3 Accent 5" w:uiPriority="69"/>
+    <w:lsdException w:name="Dark List Accent 5" w:uiPriority="70"/>
+    <w:lsdException w:name="Colorful Shading Accent 5" w:uiPriority="71"/>
+    <w:lsdException w:name="Colorful List Accent 5" w:uiPriority="72"/>
+    <w:lsdException w:name="Colorful Grid Accent 5" w:uiPriority="73"/>
+    <w:lsdException w:name="Light Shading Accent 6" w:uiPriority="60"/>
+    <w:lsdException w:name="Light List Accent 6" w:uiPriority="61"/>
+    <w:lsdException w:name="Light Grid Accent 6" w:uiPriority="62"/>
+    <w:lsdException w:name="Medium Shading 1 Accent 6" w:uiPriority="63"/>
+    <w:lsdException w:name="Medium Shading 2 Accent 6" w:uiPriority="64"/>
+    <w:lsdException w:name="Medium List 1 Accent 6" w:uiPriority="65"/>
+    <w:lsdException w:name="Medium List 2 Accent 6" w:uiPriority="66"/>
+    <w:lsdException w:name="Medium Grid 1 Accent 6" w:uiPriority="67"/>
+    <w:lsdException w:name="Medium Grid 2 Accent 6" w:uiPriority="68"/>
+    <w:lsdException w:name="Medium Grid 3 Accent 6" w:uiPriority="69"/>
+    <w:lsdException w:name="Dark List Accent 6" w:uiPriority="70"/>
+    <w:lsdException w:name="Colorful Shading Accent 6" w:uiPriority="71"/>
+    <w:lsdException w:name="Colorful List Accent 6" w:uiPriority="72"/>
+    <w:lsdException w:name="Colorful Grid Accent 6" w:uiPriority="73"/>
+    <w:lsdException w:name="Subtle Emphasis" w:uiPriority="19" w:qFormat="1"/>
+    <w:lsdException w:name="Intense Emphasis" w:uiPriority="21" w:qFormat="1"/>
+    <w:lsdException w:name="Subtle Reference" w:uiPriority="31" w:qFormat="1"/>
+    <w:lsdException w:name="Intense Reference" w:uiPriority="32" w:qFormat="1"/>
+    <w:lsdException w:name="Book Title" w:uiPriority="33" w:qFormat="1"/>
+    <w:lsdException w:name="Bibliography" w:semiHidden="1" w:uiPriority="37" w:unhideWhenUsed="1"/>
+    <w:lsdException w:name="TOC Heading" w:semiHidden="1" w:uiPriority="39" w:unhideWhenUsed="1" w:qFormat="1"/>
+    <w:lsdException w:name="Plain Table 1" w:uiPriority="41"/>
+    <w:lsdException w:name="Plain Table 2" w:uiPriority="42"/>
+    <w:lsdException w:name="Plain Table 3" w:uiPriority="43"/>
+    <w:lsdException w:name="Plain Table 4" w:uiPriority="44"/>
+    <w:lsdException w:name="Plain Table 5" w:uiPriority="45"/>
+    <w:lsdException w:name="Grid Table Light" w:uiPriority="40"/>
+    <w:lsdException w:name="Grid Table 1 Light" w:uiPriority="46"/>
+    <w:lsdException w:name="Grid Table 2" w:uiPriority="47"/>
+    <w:lsdException w:name="Grid Table 3" w:uiPriority="48"/>
+    <w:lsdException w:name="Grid Table 4" w:uiPriority="49"/>
+    <w:lsdException w:name="Grid Table 5 Dark" w:uiPriority="50"/>
+    <w:lsdException w:name="Grid Table 6 Colorful" w:uiPriority="51"/>
+    <w:lsdException w:name="Grid Table 7 Colorful" w:uiPriority="52"/>
+    <w:lsdException w:name="Grid Table 1 Light Accent 1" w:uiPriority="46"/>
+    <w:lsdException w:name="Grid Table 2 Accent 1" w:uiPriority="47"/>
+    <w:lsdException w:name="Grid Table 3 Accent 1" w:uiPriority="48"/>
+    <w:lsdException w:name="Grid Table 4 Accent 1" w:uiPriority="49"/>
+    <w:lsdException w:name="Grid Table 5 Dark Accent 1" w:uiPriority="50"/>
+    <w:lsdException w:name="Grid Table 6 Colorful Accent 1" w:uiPriority="51"/>
+    <w:lsdException w:name="Grid Table 7 Colorful Accent 1" w:uiPriority="52"/>
+    <w:lsdException w:name="Grid Table 1 Light Accent 2" w:uiPriority="46"/>
+    <w:lsdException w:name="Grid Table 2 Accent 2" w:uiPriority="47"/>
+    <w:lsdException w:name="Grid Table 3 Accent 2" w:uiPriority="48"/>
+    <w:lsdException w:name="Grid Table 4 Accent 2" w:uiPriority="49"/>
+    <w:lsdException w:name="Grid Table 5 Dark Accent 2" w:uiPriority="50"/>
+    <w:lsdException w:name="Grid Table 6 Colorful Accent 2" w:uiPriority="51"/>
+    <w:lsdException w:name="Grid Table 7 Colorful Accent 2" w:uiPriority="52"/>
+    <w:lsdException w:name="Grid Table 1 Light Accent 3" w:uiPriority="46"/>
+    <w:lsdException w:name="Grid Table 2 Accent 3" w:uiPriority="47"/>
+    <w:lsdException w:name="Grid Table 3 Accent 3" w:uiPriority="48"/>
+    <w:lsdException w:name="Grid Table 4 Accent 3" w:uiPriority="49"/>
+    <w:lsdException w:name="Grid Table 5 Dark Accent 3" w:uiPriority="50"/>
+    <w:lsdException w:name="Grid Table 6 Colorful Accent 3" w:uiPriority="51"/>
+    <w:lsdException w:name="Grid Table 7 Colorful Accent 3" w:uiPriority="52"/>
+    <w:lsdException w:name="Grid Table 1 Light Accent 4" w:uiPriority="46"/>
+    <w:lsdException w:name="Grid Table 2 Accent 4" w:uiPriority="47"/>
+    <w:lsdException w:name="Grid Table 3 Accent 4" w:uiPriority="48"/>
+    <w:lsdException w:name="Grid Table 4 Accent 4" w:uiPriority="49"/>
+    <w:lsdException w:name="Grid Table 5 Dark Accent 4" w:uiPriority="50"/>
+    <w:lsdException w:name="Grid Table 6 Colorful Accent 4" w:uiPriority="51"/>
+    <w:lsdException w:name="Grid Table 7 Colorful Accent 4" w:uiPriority="52"/>
+    <w:lsdException w:name="Grid Table 1 Light Accent 5" w:uiPriority="46"/>
+    <w:lsdException w:name="Grid Table 2 Accent 5" w:uiPriority="47"/>
+    <w:lsdException w:name="Grid Table 3 Accent 5" w:uiPriority="48"/>
+    <w:lsdException w:name="Grid Table 4 Accent 5" w:uiPriority="49"/>
+    <w:lsdException w:name="Grid Table 5 Dark Accent 5" w:uiPriority="50"/>
+    <w:lsdException w:name="Grid Table 6 Colorful Accent 5" w:uiPriority="51"/>
+    <w:lsdException w:name="Grid Table 7 Colorful Accent 5" w:uiPriority="52"/>
+    <w:lsdException w:name="Grid Table 1 Light Accent 6" w:uiPriority="46"/>
+    <w:lsdException w:name="Grid Table 2 Accent 6" w:uiPriority="47"/>
+    <w:lsdException w:name="Grid Table 3 Accent 6" w:uiPriority="48"/>
+    <w:lsdException w:name="Grid Table 4 Accent 6" w:uiPriority="49"/>
+    <w:lsdException w:name="Grid Table 5 Dark Accent 6" w:uiPriority="50"/>
+    <w:lsdException w:name="Grid Table 6 Colorful Accent 6" w:uiPriority="51"/>
+    <w:lsdException w:name="Grid Table 7 Colorful Accent 6" w:uiPriority="52"/>
+    <w:lsdException w:name="List Table 1 Light" w:uiPriority="46"/>
+    <w:lsdException w:name="List Table 2" w:uiPriority="47"/>
+    <w:lsdException w:name="List Table 3" w:uiPriority="48"/>
+    <w:lsdException w:name="List Table 4" w:uiPriority="49"/>
+    <w:lsdException w:name="List Table 5 Dark" w:uiPriority="50"/>
+    <w:lsdException w:name="List Table 6 Colorful" w:uiPriority="51"/>
+    <w:lsdException w:name="List Table 7 Colorful" w:uiPriority="52"/>
+    <w:lsdException w:name="List Table 1 Light Accent 1" w:uiPriority="46"/>
+    <w:lsdException w:name="List Table 2 Accent 1" w:uiPriority="47"/>
+    <w:lsdException w:name="List Table 3 Accent 1" w:uiPriority="48"/>
+    <w:lsdException w:name="List Table 4 Accent 1" w:uiPriority="49"/>
+    <w:lsdException w:name="List Table 5 Dark Accent 1" w:uiPriority="50"/>
+    <w:lsdException w:name="List Table 6 Colorful Accent 1" w:uiPriority="51"/>
+    <w:lsdException w:name="List Table 7 Colorful Accent 1" w:uiPriority="52"/>
+    <w:lsdException w:name="List Table 1 Light Accent 2" w:uiPriority="46"/>
+    <w:lsdException w:name="List Table 2 Accent 2" w:uiPriority="47"/>
+    <w:lsdException w:name="List Table 3 Accent 2" w:uiPriority="48"/>
+    <w:lsdException w:name="List Table 4 Accent 2" w:uiPriority="49"/>
+    <w:lsdException w:name="List Table 5 Dark Accent 2" w:uiPriority="50"/>
+    <w:lsdException w:name="List Table 6 Colorful Accent 2" w:uiPriority="51"/>
+    <w:lsdException w:name="List Table 7 Colorful Accent 2" w:uiPriority="52"/>
+    <w:lsdException w:name="List Table 1 Light Accent 3" w:uiPriority="46"/>
+    <w:lsdException w:name="List Table 2 Accent 3" w:uiPriority="47"/>
+    <w:lsdException w:name="List Table 3 Accent 3" w:uiPriority="48"/>
+    <w:lsdException w:name="List Table 4 Accent 3" w:uiPriority="49"/>
+    <w:lsdException w:name="List Table 5 Dark Accent 3" w:uiPriority="50"/>
+    <w:lsdException w:name="List Table 6 Colorful Accent 3" w:uiPriority="51"/>
+    <w:lsdException w:name="List Table 7 Colorful Accent 3" w:uiPriority="52"/>
+    <w:lsdException w:name="List Table 1 Light Accent 4" w:uiPriority="46"/>
+    <w:lsdException w:name="List Table 2 Accent 4" w:uiPriority="47"/>
+    <w:lsdException w:name="List Table 3 Accent 4" w:uiPriority="48"/>
+    <w:lsdException w:name="List Table 4 Accent 4" w:uiPriority="49"/>
+    <w:lsdException w:name="List Table 5 Dark Accent 4" w:uiPriority="50"/>
+    <w:lsdException w:name="List Table 6 Colorful Accent 4" w:uiPriority="51"/>
+    <w:lsdException w:name="List Table 7 Colorful Accent 4" w:uiPriority="52"/>
+    <w:lsdException w:name="List Table 1 Light Accent 5" w:uiPriority="46"/>
+    <w:lsdException w:name="List Table 2 Accent 5" w:uiPriority="47"/>
+    <w:lsdException w:name="List Table 3 Accent 5" w:uiPriority="48"/>
+    <w:lsdException w:name="List Table 4 Accent 5" w:uiPriority="49"/>
+    <w:lsdException w:name="List Table 5 Dark Accent 5" w:uiPriority="50"/>
+    <w:lsdException w:name="List Table 6 Colorful Accent 5" w:uiPriority="51"/>
+    <w:lsdException w:name="List Table 7 Colorful Accent 5" w:uiPriority="52"/>
+    <w:lsdException w:name="List Table 1 Light Accent 6" w:uiPriority="46"/>
+    <w:lsdException w:name="List Table 2 Accent 6" w:uiPriority="47"/>
+    <w:lsdException w:name="List Table 3 Accent 6" w:uiPriority="48"/>
+    <w:lsdException w:name="List Table 4 Accent 6" w:uiPriority="49"/>
+    <w:lsdException w:name="List Table 5 Dark Accent 6" w:uiPriority="50"/>
+    <w:lsdException w:name="List Table 6 Colorful Accent 6" w:uiPriority="51"/>
+    <w:lsdException w:name="List Table 7 Colorful Accent 6" w:uiPriority="52"/>
   </w:latentStyles>
   <w:style w:type="paragraph" w:default="1" w:styleId="Normal">
     <w:name w:val="Normal"/>
@@ -11484,7 +11363,6 @@
     <w:uiPriority w:val="99"/>
     <w:semiHidden/>
     <w:unhideWhenUsed/>
-    <w:qFormat/>
     <w:tblPr>
       <w:tblInd w:w="0" w:type="dxa"/>
       <w:tblCellMar>
@@ -11950,4 +11828,16 @@
   <a:objectDefaults/>
   <a:extraClrSchemeLst/>
 </a:theme>
+</file>
+
+<file path=customXml/item1.xml><?xml version="1.0" encoding="utf-8"?>
+<b:Sources xmlns:b="http://schemas.openxmlformats.org/officeDocument/2006/bibliography" xmlns="http://schemas.openxmlformats.org/officeDocument/2006/bibliography" SelectedStyle="/APA.XSL" StyleName="APA"/>
+</file>
+
+<file path=customXml/itemProps1.xml><?xml version="1.0" encoding="utf-8"?>
+<ds:datastoreItem xmlns:ds="http://schemas.openxmlformats.org/officeDocument/2006/customXml" ds:itemID="{E4D6A42E-DEF8-1E41-A8EA-71E021837B28}">
+  <ds:schemaRefs>
+    <ds:schemaRef ds:uri="http://schemas.openxmlformats.org/officeDocument/2006/bibliography"/>
+  </ds:schemaRefs>
+</ds:datastoreItem>
 </file>
</xml_diff>